<commit_message>
Mongoose client error example
</commit_message>
<xml_diff>
--- a/blog.docx
+++ b/blog.docx
@@ -94,10 +94,1673 @@
       </w:r>
     </w:p>
     <w:p/>
-    <w:p>
+    <w:p/>
+    <w:p>
+      <w:r>
+        <w:rPr>
+          <w:rFonts w:ascii="Menlo Regular" w:hAnsi="Menlo Regular" w:cs="Menlo Regular"/>
+          <w:color w:val="000000"/>
+          <w:sz w:val="22"/>
+          <w:szCs w:val="22"/>
+        </w:rPr>
+        <w:t>yo angular-fullstack:endpoint event</w:t>
+      </w:r>
+    </w:p>
+    <w:p/>
+    <w:p>
+      <w:hyperlink r:id="rId7" w:history="1">
+        <w:r>
+          <w:rPr>
+            <w:rStyle w:val="Hyperlink"/>
+          </w:rPr>
+          <w:t>http://stackoverflow.com/questions/17407024/telling-angular-js-to-ignore-a-specific-route</w:t>
+        </w:r>
+      </w:hyperlink>
+    </w:p>
+    <w:p/>
+    <w:p>
+      <w:r>
+        <w:t>Required for setting up separate client and server projects:</w:t>
+      </w:r>
+    </w:p>
+    <w:p>
+      <w:hyperlink r:id="rId8" w:history="1">
+        <w:r>
+          <w:rPr>
+            <w:rStyle w:val="Hyperlink"/>
+          </w:rPr>
+          <w:t>https://github.com/drewzboto/grunt-connect-proxy</w:t>
+        </w:r>
+      </w:hyperlink>
+    </w:p>
+    <w:p/>
+    <w:p>
+      <w:r>
+        <w:t>Required for sending email</w:t>
+      </w:r>
+    </w:p>
+    <w:p/>
+    <w:p>
+      <w:hyperlink r:id="rId9" w:history="1">
+        <w:r>
+          <w:rPr>
+            <w:rStyle w:val="Hyperlink"/>
+          </w:rPr>
+          <w:t>http://stackoverflow.com/questions/26196467/sending-email-via-node-js-using-nodemailer-is-not-working</w:t>
+        </w:r>
+      </w:hyperlink>
+    </w:p>
+    <w:p/>
+    <w:p/>
+    <w:p>
+      <w:r>
+        <w:t>Mongoose does not have enough validators out of the box. Use:</w:t>
+      </w:r>
+    </w:p>
+    <w:p/>
+    <w:p>
+      <w:pPr>
+        <w:shd w:val="clear" w:color="auto" w:fill="F7F7F7"/>
+        <w:tabs>
+          <w:tab w:val="left" w:pos="916"/>
+          <w:tab w:val="left" w:pos="1832"/>
+          <w:tab w:val="left" w:pos="2748"/>
+          <w:tab w:val="left" w:pos="3664"/>
+          <w:tab w:val="left" w:pos="4580"/>
+          <w:tab w:val="left" w:pos="5496"/>
+          <w:tab w:val="left" w:pos="6412"/>
+          <w:tab w:val="left" w:pos="7328"/>
+          <w:tab w:val="left" w:pos="8244"/>
+          <w:tab w:val="left" w:pos="9160"/>
+          <w:tab w:val="left" w:pos="10076"/>
+          <w:tab w:val="left" w:pos="10992"/>
+          <w:tab w:val="left" w:pos="11908"/>
+          <w:tab w:val="left" w:pos="12824"/>
+          <w:tab w:val="left" w:pos="13740"/>
+          <w:tab w:val="left" w:pos="14656"/>
+        </w:tabs>
+        <w:rPr>
+          <w:rFonts w:ascii="Consolas" w:hAnsi="Consolas" w:cs="Courier"/>
+          <w:color w:val="333333"/>
+          <w:sz w:val="20"/>
+          <w:szCs w:val="20"/>
+        </w:rPr>
+      </w:pPr>
+      <w:r>
+        <w:rPr>
+          <w:rFonts w:ascii="Consolas" w:hAnsi="Consolas" w:cs="Courier"/>
+          <w:color w:val="333333"/>
+          <w:sz w:val="20"/>
+          <w:szCs w:val="20"/>
+        </w:rPr>
+        <w:t>npm install mongoose-validator --save</w:t>
+      </w:r>
+    </w:p>
+    <w:p/>
+    <w:p>
+      <w:hyperlink r:id="rId10" w:history="1">
+        <w:r>
+          <w:rPr>
+            <w:rStyle w:val="Hyperlink"/>
+          </w:rPr>
+          <w:t>https://github.com/leepowellcouk/mongoose-validator</w:t>
+        </w:r>
+      </w:hyperlink>
+    </w:p>
+    <w:p/>
+    <w:p>
+      <w:r>
+        <w:br w:type="page"/>
+      </w:r>
+    </w:p>
+    <w:p/>
+    <w:p>
+      <w:r>
+        <w:t>Angular Form validation</w:t>
+      </w:r>
+    </w:p>
+    <w:p>
+      <w:hyperlink r:id="rId11" w:history="1">
+        <w:r>
+          <w:rPr>
+            <w:rStyle w:val="Hyperlink"/>
+          </w:rPr>
+          <w:t>https://docs.angularjs.org/guide/forms</w:t>
+        </w:r>
+      </w:hyperlink>
+    </w:p>
+    <w:p/>
+    <w:p>
+      <w:pPr>
+        <w:shd w:val="clear" w:color="auto" w:fill="FFFFFF"/>
+        <w:spacing w:after="150" w:line="300" w:lineRule="atLeast"/>
+        <w:rPr>
+          <w:rFonts w:ascii="Helvetica Neue" w:hAnsi="Helvetica Neue" w:cs="Times New Roman"/>
+          <w:color w:val="333333"/>
+          <w:sz w:val="21"/>
+          <w:szCs w:val="21"/>
+        </w:rPr>
+      </w:pPr>
+      <w:r>
+        <w:rPr>
+          <w:rFonts w:ascii="Helvetica Neue" w:hAnsi="Helvetica Neue" w:cs="Times New Roman"/>
+          <w:color w:val="333333"/>
+          <w:sz w:val="21"/>
+          <w:szCs w:val="21"/>
+        </w:rPr>
+        <w:t>Note that </w:t>
+      </w:r>
+      <w:r>
+        <w:rPr>
+          <w:rFonts w:ascii="Monaco" w:hAnsi="Monaco" w:cs="Courier"/>
+          <w:color w:val="333333"/>
+          <w:sz w:val="19"/>
+          <w:szCs w:val="19"/>
+          <w:shd w:val="clear" w:color="auto" w:fill="F4F4F4"/>
+        </w:rPr>
+        <w:t>novalidate</w:t>
+      </w:r>
+      <w:r>
+        <w:rPr>
+          <w:rFonts w:ascii="Helvetica Neue" w:hAnsi="Helvetica Neue" w:cs="Times New Roman"/>
+          <w:color w:val="333333"/>
+          <w:sz w:val="21"/>
+          <w:szCs w:val="21"/>
+        </w:rPr>
+        <w:t> is used to disable browser's native form validation.</w:t>
+      </w:r>
+    </w:p>
+    <w:p>
+      <w:pPr>
+        <w:pBdr>
+          <w:top w:val="single" w:sz="6" w:space="23" w:color="EEEEEE"/>
+        </w:pBdr>
+        <w:shd w:val="clear" w:color="auto" w:fill="FFFFFF"/>
+        <w:spacing w:before="450" w:after="150"/>
+        <w:outlineLvl w:val="1"/>
+        <w:rPr>
+          <w:rFonts w:ascii="Open Sans" w:eastAsia="Times New Roman" w:hAnsi="Open Sans" w:cs="Times New Roman"/>
+          <w:color w:val="333333"/>
+          <w:sz w:val="45"/>
+          <w:szCs w:val="45"/>
+        </w:rPr>
+      </w:pPr>
+      <w:r>
+        <w:rPr>
+          <w:rFonts w:ascii="Open Sans" w:eastAsia="Times New Roman" w:hAnsi="Open Sans" w:cs="Times New Roman"/>
+          <w:color w:val="333333"/>
+          <w:sz w:val="45"/>
+          <w:szCs w:val="45"/>
+        </w:rPr>
+        <w:t>Using CSS classes</w:t>
+      </w:r>
+    </w:p>
+    <w:p>
+      <w:pPr>
+        <w:shd w:val="clear" w:color="auto" w:fill="FFFFFF"/>
+        <w:spacing w:after="150" w:line="300" w:lineRule="atLeast"/>
+        <w:rPr>
+          <w:rFonts w:ascii="Helvetica Neue" w:hAnsi="Helvetica Neue" w:cs="Times New Roman"/>
+          <w:color w:val="333333"/>
+          <w:sz w:val="21"/>
+          <w:szCs w:val="21"/>
+        </w:rPr>
+      </w:pPr>
+      <w:r>
+        <w:rPr>
+          <w:rFonts w:ascii="Helvetica Neue" w:hAnsi="Helvetica Neue" w:cs="Times New Roman"/>
+          <w:color w:val="333333"/>
+          <w:sz w:val="21"/>
+          <w:szCs w:val="21"/>
+        </w:rPr>
+        <w:t>To allow styling of form as well as controls, </w:t>
+      </w:r>
+      <w:r>
+        <w:rPr>
+          <w:rFonts w:ascii="Monaco" w:hAnsi="Monaco" w:cs="Courier"/>
+          <w:color w:val="333333"/>
+          <w:sz w:val="19"/>
+          <w:szCs w:val="19"/>
+          <w:shd w:val="clear" w:color="auto" w:fill="F4F4F4"/>
+        </w:rPr>
+        <w:t>ngModel</w:t>
+      </w:r>
+      <w:r>
+        <w:rPr>
+          <w:rFonts w:ascii="Helvetica Neue" w:hAnsi="Helvetica Neue" w:cs="Times New Roman"/>
+          <w:color w:val="333333"/>
+          <w:sz w:val="21"/>
+          <w:szCs w:val="21"/>
+        </w:rPr>
+        <w:t> adds these CSS classes:</w:t>
+      </w:r>
+    </w:p>
+    <w:p>
+      <w:pPr>
+        <w:numPr>
+          <w:ilvl w:val="0"/>
+          <w:numId w:val="3"/>
+        </w:numPr>
+        <w:shd w:val="clear" w:color="auto" w:fill="FFFFFF"/>
+        <w:spacing w:before="100" w:beforeAutospacing="1" w:after="100" w:afterAutospacing="1" w:line="300" w:lineRule="atLeast"/>
+        <w:rPr>
+          <w:rFonts w:ascii="Helvetica Neue" w:eastAsia="Times New Roman" w:hAnsi="Helvetica Neue" w:cs="Times New Roman"/>
+          <w:color w:val="333333"/>
+          <w:sz w:val="21"/>
+          <w:szCs w:val="21"/>
+        </w:rPr>
+      </w:pPr>
+      <w:r>
+        <w:rPr>
+          <w:rFonts w:ascii="Monaco" w:hAnsi="Monaco" w:cs="Courier"/>
+          <w:color w:val="333333"/>
+          <w:sz w:val="19"/>
+          <w:szCs w:val="19"/>
+          <w:shd w:val="clear" w:color="auto" w:fill="F9F2F4"/>
+        </w:rPr>
+        <w:t>ng-valid</w:t>
+      </w:r>
+      <w:r>
+        <w:rPr>
+          <w:rFonts w:ascii="Helvetica Neue" w:eastAsia="Times New Roman" w:hAnsi="Helvetica Neue" w:cs="Times New Roman"/>
+          <w:color w:val="333333"/>
+          <w:sz w:val="21"/>
+          <w:szCs w:val="21"/>
+        </w:rPr>
+        <w:t>: the model is valid</w:t>
+      </w:r>
+    </w:p>
+    <w:p>
+      <w:pPr>
+        <w:numPr>
+          <w:ilvl w:val="0"/>
+          <w:numId w:val="3"/>
+        </w:numPr>
+        <w:shd w:val="clear" w:color="auto" w:fill="FFFFFF"/>
+        <w:spacing w:before="100" w:beforeAutospacing="1" w:after="100" w:afterAutospacing="1" w:line="300" w:lineRule="atLeast"/>
+        <w:rPr>
+          <w:rFonts w:ascii="Helvetica Neue" w:eastAsia="Times New Roman" w:hAnsi="Helvetica Neue" w:cs="Times New Roman"/>
+          <w:color w:val="333333"/>
+          <w:sz w:val="21"/>
+          <w:szCs w:val="21"/>
+        </w:rPr>
+      </w:pPr>
+      <w:r>
+        <w:rPr>
+          <w:rFonts w:ascii="Monaco" w:hAnsi="Monaco" w:cs="Courier"/>
+          <w:color w:val="333333"/>
+          <w:sz w:val="19"/>
+          <w:szCs w:val="19"/>
+          <w:shd w:val="clear" w:color="auto" w:fill="F9F2F4"/>
+        </w:rPr>
+        <w:t>ng-invalid</w:t>
+      </w:r>
+      <w:r>
+        <w:rPr>
+          <w:rFonts w:ascii="Helvetica Neue" w:eastAsia="Times New Roman" w:hAnsi="Helvetica Neue" w:cs="Times New Roman"/>
+          <w:color w:val="333333"/>
+          <w:sz w:val="21"/>
+          <w:szCs w:val="21"/>
+        </w:rPr>
+        <w:t>: the model is invalid</w:t>
+      </w:r>
+    </w:p>
+    <w:p>
+      <w:pPr>
+        <w:numPr>
+          <w:ilvl w:val="0"/>
+          <w:numId w:val="3"/>
+        </w:numPr>
+        <w:shd w:val="clear" w:color="auto" w:fill="FFFFFF"/>
+        <w:spacing w:before="100" w:beforeAutospacing="1" w:after="100" w:afterAutospacing="1" w:line="300" w:lineRule="atLeast"/>
+        <w:rPr>
+          <w:rFonts w:ascii="Helvetica Neue" w:eastAsia="Times New Roman" w:hAnsi="Helvetica Neue" w:cs="Times New Roman"/>
+          <w:color w:val="333333"/>
+          <w:sz w:val="21"/>
+          <w:szCs w:val="21"/>
+        </w:rPr>
+      </w:pPr>
+      <w:r>
+        <w:rPr>
+          <w:rFonts w:ascii="Monaco" w:hAnsi="Monaco" w:cs="Courier"/>
+          <w:color w:val="333333"/>
+          <w:sz w:val="19"/>
+          <w:szCs w:val="19"/>
+          <w:shd w:val="clear" w:color="auto" w:fill="F9F2F4"/>
+        </w:rPr>
+        <w:t>ng-valid-[key]</w:t>
+      </w:r>
+      <w:r>
+        <w:rPr>
+          <w:rFonts w:ascii="Helvetica Neue" w:eastAsia="Times New Roman" w:hAnsi="Helvetica Neue" w:cs="Times New Roman"/>
+          <w:color w:val="333333"/>
+          <w:sz w:val="21"/>
+          <w:szCs w:val="21"/>
+        </w:rPr>
+        <w:t>: for each valid key added by </w:t>
+      </w:r>
+      <w:r>
+        <w:rPr>
+          <w:rFonts w:ascii="Monaco" w:hAnsi="Monaco" w:cs="Courier"/>
+          <w:color w:val="333333"/>
+          <w:sz w:val="19"/>
+          <w:szCs w:val="19"/>
+          <w:shd w:val="clear" w:color="auto" w:fill="F9F2F4"/>
+        </w:rPr>
+        <w:t>$setValidity</w:t>
+      </w:r>
+    </w:p>
+    <w:p>
+      <w:pPr>
+        <w:numPr>
+          <w:ilvl w:val="0"/>
+          <w:numId w:val="3"/>
+        </w:numPr>
+        <w:shd w:val="clear" w:color="auto" w:fill="FFFFFF"/>
+        <w:spacing w:before="100" w:beforeAutospacing="1" w:after="100" w:afterAutospacing="1" w:line="300" w:lineRule="atLeast"/>
+        <w:rPr>
+          <w:rFonts w:ascii="Helvetica Neue" w:eastAsia="Times New Roman" w:hAnsi="Helvetica Neue" w:cs="Times New Roman"/>
+          <w:color w:val="333333"/>
+          <w:sz w:val="21"/>
+          <w:szCs w:val="21"/>
+        </w:rPr>
+      </w:pPr>
+      <w:r>
+        <w:rPr>
+          <w:rFonts w:ascii="Monaco" w:hAnsi="Monaco" w:cs="Courier"/>
+          <w:color w:val="333333"/>
+          <w:sz w:val="19"/>
+          <w:szCs w:val="19"/>
+          <w:shd w:val="clear" w:color="auto" w:fill="F9F2F4"/>
+        </w:rPr>
+        <w:t>ng-invalid-[key]</w:t>
+      </w:r>
+      <w:r>
+        <w:rPr>
+          <w:rFonts w:ascii="Helvetica Neue" w:eastAsia="Times New Roman" w:hAnsi="Helvetica Neue" w:cs="Times New Roman"/>
+          <w:color w:val="333333"/>
+          <w:sz w:val="21"/>
+          <w:szCs w:val="21"/>
+        </w:rPr>
+        <w:t>: for each invalid key added by </w:t>
+      </w:r>
+      <w:r>
+        <w:rPr>
+          <w:rFonts w:ascii="Monaco" w:hAnsi="Monaco" w:cs="Courier"/>
+          <w:color w:val="333333"/>
+          <w:sz w:val="19"/>
+          <w:szCs w:val="19"/>
+          <w:shd w:val="clear" w:color="auto" w:fill="F9F2F4"/>
+        </w:rPr>
+        <w:t>$setValidity</w:t>
+      </w:r>
+    </w:p>
+    <w:p>
+      <w:pPr>
+        <w:numPr>
+          <w:ilvl w:val="0"/>
+          <w:numId w:val="3"/>
+        </w:numPr>
+        <w:shd w:val="clear" w:color="auto" w:fill="FFFFFF"/>
+        <w:spacing w:before="100" w:beforeAutospacing="1" w:after="100" w:afterAutospacing="1" w:line="300" w:lineRule="atLeast"/>
+        <w:rPr>
+          <w:rFonts w:ascii="Helvetica Neue" w:eastAsia="Times New Roman" w:hAnsi="Helvetica Neue" w:cs="Times New Roman"/>
+          <w:color w:val="333333"/>
+          <w:sz w:val="21"/>
+          <w:szCs w:val="21"/>
+        </w:rPr>
+      </w:pPr>
+      <w:r>
+        <w:rPr>
+          <w:rFonts w:ascii="Monaco" w:hAnsi="Monaco" w:cs="Courier"/>
+          <w:color w:val="333333"/>
+          <w:sz w:val="19"/>
+          <w:szCs w:val="19"/>
+          <w:shd w:val="clear" w:color="auto" w:fill="F9F2F4"/>
+        </w:rPr>
+        <w:t>ng-pristine</w:t>
+      </w:r>
+      <w:r>
+        <w:rPr>
+          <w:rFonts w:ascii="Helvetica Neue" w:eastAsia="Times New Roman" w:hAnsi="Helvetica Neue" w:cs="Times New Roman"/>
+          <w:color w:val="333333"/>
+          <w:sz w:val="21"/>
+          <w:szCs w:val="21"/>
+        </w:rPr>
+        <w:t>: the control hasn't been interacted with yet</w:t>
+      </w:r>
+    </w:p>
+    <w:p>
+      <w:pPr>
+        <w:numPr>
+          <w:ilvl w:val="0"/>
+          <w:numId w:val="3"/>
+        </w:numPr>
+        <w:shd w:val="clear" w:color="auto" w:fill="FFFFFF"/>
+        <w:spacing w:before="100" w:beforeAutospacing="1" w:after="100" w:afterAutospacing="1" w:line="300" w:lineRule="atLeast"/>
+        <w:rPr>
+          <w:rFonts w:ascii="Helvetica Neue" w:eastAsia="Times New Roman" w:hAnsi="Helvetica Neue" w:cs="Times New Roman"/>
+          <w:color w:val="333333"/>
+          <w:sz w:val="21"/>
+          <w:szCs w:val="21"/>
+        </w:rPr>
+      </w:pPr>
+      <w:r>
+        <w:rPr>
+          <w:rFonts w:ascii="Monaco" w:hAnsi="Monaco" w:cs="Courier"/>
+          <w:color w:val="333333"/>
+          <w:sz w:val="19"/>
+          <w:szCs w:val="19"/>
+          <w:shd w:val="clear" w:color="auto" w:fill="F9F2F4"/>
+        </w:rPr>
+        <w:t>ng-dirty</w:t>
+      </w:r>
+      <w:r>
+        <w:rPr>
+          <w:rFonts w:ascii="Helvetica Neue" w:eastAsia="Times New Roman" w:hAnsi="Helvetica Neue" w:cs="Times New Roman"/>
+          <w:color w:val="333333"/>
+          <w:sz w:val="21"/>
+          <w:szCs w:val="21"/>
+        </w:rPr>
+        <w:t>: the control has been interacted with</w:t>
+      </w:r>
+    </w:p>
+    <w:p>
+      <w:pPr>
+        <w:numPr>
+          <w:ilvl w:val="0"/>
+          <w:numId w:val="3"/>
+        </w:numPr>
+        <w:shd w:val="clear" w:color="auto" w:fill="FFFFFF"/>
+        <w:spacing w:before="100" w:beforeAutospacing="1" w:after="100" w:afterAutospacing="1" w:line="300" w:lineRule="atLeast"/>
+        <w:rPr>
+          <w:rFonts w:ascii="Helvetica Neue" w:eastAsia="Times New Roman" w:hAnsi="Helvetica Neue" w:cs="Times New Roman"/>
+          <w:color w:val="333333"/>
+          <w:sz w:val="21"/>
+          <w:szCs w:val="21"/>
+        </w:rPr>
+      </w:pPr>
+      <w:r>
+        <w:rPr>
+          <w:rFonts w:ascii="Monaco" w:hAnsi="Monaco" w:cs="Courier"/>
+          <w:color w:val="333333"/>
+          <w:sz w:val="19"/>
+          <w:szCs w:val="19"/>
+          <w:shd w:val="clear" w:color="auto" w:fill="F9F2F4"/>
+        </w:rPr>
+        <w:t>ng-touched</w:t>
+      </w:r>
+      <w:r>
+        <w:rPr>
+          <w:rFonts w:ascii="Helvetica Neue" w:eastAsia="Times New Roman" w:hAnsi="Helvetica Neue" w:cs="Times New Roman"/>
+          <w:color w:val="333333"/>
+          <w:sz w:val="21"/>
+          <w:szCs w:val="21"/>
+        </w:rPr>
+        <w:t>: the control has been blurred</w:t>
+      </w:r>
+    </w:p>
+    <w:p>
+      <w:pPr>
+        <w:numPr>
+          <w:ilvl w:val="0"/>
+          <w:numId w:val="3"/>
+        </w:numPr>
+        <w:shd w:val="clear" w:color="auto" w:fill="FFFFFF"/>
+        <w:spacing w:before="100" w:beforeAutospacing="1" w:after="100" w:afterAutospacing="1" w:line="300" w:lineRule="atLeast"/>
+        <w:rPr>
+          <w:rFonts w:ascii="Helvetica Neue" w:eastAsia="Times New Roman" w:hAnsi="Helvetica Neue" w:cs="Times New Roman"/>
+          <w:color w:val="333333"/>
+          <w:sz w:val="21"/>
+          <w:szCs w:val="21"/>
+        </w:rPr>
+      </w:pPr>
+      <w:r>
+        <w:rPr>
+          <w:rFonts w:ascii="Monaco" w:hAnsi="Monaco" w:cs="Courier"/>
+          <w:color w:val="333333"/>
+          <w:sz w:val="19"/>
+          <w:szCs w:val="19"/>
+          <w:shd w:val="clear" w:color="auto" w:fill="F9F2F4"/>
+        </w:rPr>
+        <w:t>ng-untouched</w:t>
+      </w:r>
+      <w:r>
+        <w:rPr>
+          <w:rFonts w:ascii="Helvetica Neue" w:eastAsia="Times New Roman" w:hAnsi="Helvetica Neue" w:cs="Times New Roman"/>
+          <w:color w:val="333333"/>
+          <w:sz w:val="21"/>
+          <w:szCs w:val="21"/>
+        </w:rPr>
+        <w:t>: the control hasn't been blurred</w:t>
+      </w:r>
+    </w:p>
+    <w:p>
+      <w:pPr>
+        <w:numPr>
+          <w:ilvl w:val="0"/>
+          <w:numId w:val="3"/>
+        </w:numPr>
+        <w:shd w:val="clear" w:color="auto" w:fill="FFFFFF"/>
+        <w:spacing w:before="100" w:beforeAutospacing="1" w:after="100" w:afterAutospacing="1" w:line="300" w:lineRule="atLeast"/>
+        <w:rPr>
+          <w:rFonts w:ascii="Helvetica Neue" w:eastAsia="Times New Roman" w:hAnsi="Helvetica Neue" w:cs="Times New Roman"/>
+          <w:color w:val="333333"/>
+          <w:sz w:val="21"/>
+          <w:szCs w:val="21"/>
+        </w:rPr>
+      </w:pPr>
+      <w:r>
+        <w:rPr>
+          <w:rFonts w:ascii="Monaco" w:hAnsi="Monaco" w:cs="Courier"/>
+          <w:color w:val="333333"/>
+          <w:sz w:val="19"/>
+          <w:szCs w:val="19"/>
+          <w:shd w:val="clear" w:color="auto" w:fill="F9F2F4"/>
+        </w:rPr>
+        <w:t>ng-pending</w:t>
+      </w:r>
+      <w:r>
+        <w:rPr>
+          <w:rFonts w:ascii="Helvetica Neue" w:eastAsia="Times New Roman" w:hAnsi="Helvetica Neue" w:cs="Times New Roman"/>
+          <w:color w:val="333333"/>
+          <w:sz w:val="21"/>
+          <w:szCs w:val="21"/>
+        </w:rPr>
+        <w:t>: any </w:t>
+      </w:r>
+      <w:r>
+        <w:rPr>
+          <w:rFonts w:ascii="Monaco" w:hAnsi="Monaco" w:cs="Courier"/>
+          <w:color w:val="333333"/>
+          <w:sz w:val="19"/>
+          <w:szCs w:val="19"/>
+          <w:shd w:val="clear" w:color="auto" w:fill="F9F2F4"/>
+        </w:rPr>
+        <w:t>$asyncValidators</w:t>
+      </w:r>
+      <w:r>
+        <w:rPr>
+          <w:rFonts w:ascii="Helvetica Neue" w:eastAsia="Times New Roman" w:hAnsi="Helvetica Neue" w:cs="Times New Roman"/>
+          <w:color w:val="333333"/>
+          <w:sz w:val="21"/>
+          <w:szCs w:val="21"/>
+        </w:rPr>
+        <w:t> are unfulfilled</w:t>
+      </w:r>
+    </w:p>
+    <w:p/>
+    <w:p>
+      <w:pPr>
+        <w:pStyle w:val="ng-scope"/>
+        <w:shd w:val="clear" w:color="auto" w:fill="FFFFFF"/>
+        <w:spacing w:before="0" w:beforeAutospacing="0" w:after="150" w:afterAutospacing="0" w:line="300" w:lineRule="atLeast"/>
+        <w:rPr>
+          <w:rFonts w:ascii="Helvetica Neue" w:hAnsi="Helvetica Neue" w:cs="Times New Roman"/>
+          <w:color w:val="333333"/>
+          <w:sz w:val="21"/>
+          <w:szCs w:val="21"/>
+        </w:rPr>
+      </w:pPr>
+      <w:r>
+        <w:rPr>
+          <w:rFonts w:ascii="Helvetica Neue" w:hAnsi="Helvetica Neue" w:cs="Times New Roman"/>
+          <w:color w:val="333333"/>
+          <w:sz w:val="21"/>
+          <w:szCs w:val="21"/>
+        </w:rPr>
+        <w:t>A form is an instance of</w:t>
+      </w:r>
+      <w:r>
+        <w:rPr>
+          <w:rStyle w:val="apple-converted-space"/>
+          <w:rFonts w:ascii="Helvetica Neue" w:hAnsi="Helvetica Neue" w:cs="Times New Roman"/>
+          <w:color w:val="333333"/>
+          <w:sz w:val="21"/>
+          <w:szCs w:val="21"/>
+        </w:rPr>
+        <w:t> </w:t>
+      </w:r>
+      <w:hyperlink r:id="rId12" w:history="1">
+        <w:r>
+          <w:rPr>
+            <w:rStyle w:val="Hyperlink"/>
+            <w:rFonts w:ascii="Helvetica Neue" w:hAnsi="Helvetica Neue" w:cs="Times New Roman"/>
+            <w:color w:val="428BCA"/>
+            <w:sz w:val="21"/>
+            <w:szCs w:val="21"/>
+          </w:rPr>
+          <w:t>FormController</w:t>
+        </w:r>
+      </w:hyperlink>
+      <w:r>
+        <w:rPr>
+          <w:rFonts w:ascii="Helvetica Neue" w:hAnsi="Helvetica Neue" w:cs="Times New Roman"/>
+          <w:color w:val="333333"/>
+          <w:sz w:val="21"/>
+          <w:szCs w:val="21"/>
+        </w:rPr>
+        <w:t>. The form instance can optionally be published into the scope using the</w:t>
+      </w:r>
+      <w:r>
+        <w:rPr>
+          <w:rStyle w:val="apple-converted-space"/>
+          <w:rFonts w:ascii="Helvetica Neue" w:hAnsi="Helvetica Neue" w:cs="Times New Roman"/>
+          <w:color w:val="333333"/>
+          <w:sz w:val="21"/>
+          <w:szCs w:val="21"/>
+        </w:rPr>
+        <w:t> </w:t>
+      </w:r>
+      <w:r>
+        <w:rPr>
+          <w:rStyle w:val="pln"/>
+          <w:rFonts w:ascii="Monaco" w:hAnsi="Monaco" w:cs="Courier"/>
+          <w:color w:val="333333"/>
+          <w:sz w:val="19"/>
+          <w:szCs w:val="19"/>
+          <w:shd w:val="clear" w:color="auto" w:fill="F4F4F4"/>
+        </w:rPr>
+        <w:t>name</w:t>
+      </w:r>
+      <w:r>
+        <w:rPr>
+          <w:rStyle w:val="apple-converted-space"/>
+          <w:rFonts w:ascii="Helvetica Neue" w:hAnsi="Helvetica Neue" w:cs="Times New Roman"/>
+          <w:color w:val="333333"/>
+          <w:sz w:val="21"/>
+          <w:szCs w:val="21"/>
+        </w:rPr>
+        <w:t> </w:t>
+      </w:r>
+      <w:r>
+        <w:rPr>
+          <w:rFonts w:ascii="Helvetica Neue" w:hAnsi="Helvetica Neue" w:cs="Times New Roman"/>
+          <w:color w:val="333333"/>
+          <w:sz w:val="21"/>
+          <w:szCs w:val="21"/>
+        </w:rPr>
+        <w:t>attribute.</w:t>
+      </w:r>
+    </w:p>
+    <w:p>
+      <w:pPr>
+        <w:rPr>
+          <w:rFonts w:ascii="Times" w:eastAsia="Times New Roman" w:hAnsi="Times" w:cs="Times New Roman"/>
+          <w:sz w:val="20"/>
+          <w:szCs w:val="20"/>
+        </w:rPr>
+      </w:pPr>
+    </w:p>
+    <w:p>
+      <w:pPr>
+        <w:pStyle w:val="ng-scope"/>
+        <w:shd w:val="clear" w:color="auto" w:fill="FFFFFF"/>
+        <w:spacing w:before="0" w:beforeAutospacing="0" w:after="150" w:afterAutospacing="0" w:line="300" w:lineRule="atLeast"/>
+        <w:rPr>
+          <w:rFonts w:ascii="Helvetica Neue" w:hAnsi="Helvetica Neue" w:cs="Times New Roman"/>
+          <w:color w:val="333333"/>
+          <w:sz w:val="21"/>
+          <w:szCs w:val="21"/>
+        </w:rPr>
+      </w:pPr>
+      <w:r>
+        <w:rPr>
+          <w:rFonts w:ascii="Helvetica Neue" w:hAnsi="Helvetica Neue" w:cs="Times New Roman"/>
+          <w:color w:val="333333"/>
+          <w:sz w:val="21"/>
+          <w:szCs w:val="21"/>
+        </w:rPr>
+        <w:t>Similarly, an input control that has the</w:t>
+      </w:r>
+      <w:r>
+        <w:rPr>
+          <w:rStyle w:val="apple-converted-space"/>
+          <w:rFonts w:ascii="Helvetica Neue" w:hAnsi="Helvetica Neue" w:cs="Times New Roman"/>
+          <w:color w:val="333333"/>
+          <w:sz w:val="21"/>
+          <w:szCs w:val="21"/>
+        </w:rPr>
+        <w:t> </w:t>
+      </w:r>
+      <w:hyperlink r:id="rId13" w:history="1">
+        <w:r>
+          <w:rPr>
+            <w:rStyle w:val="Hyperlink"/>
+            <w:rFonts w:ascii="Helvetica Neue" w:hAnsi="Helvetica Neue" w:cs="Times New Roman"/>
+            <w:color w:val="428BCA"/>
+            <w:sz w:val="21"/>
+            <w:szCs w:val="21"/>
+          </w:rPr>
+          <w:t>ngModel</w:t>
+        </w:r>
+      </w:hyperlink>
+      <w:r>
+        <w:rPr>
+          <w:rStyle w:val="apple-converted-space"/>
+          <w:rFonts w:ascii="Helvetica Neue" w:hAnsi="Helvetica Neue" w:cs="Times New Roman"/>
+          <w:color w:val="333333"/>
+          <w:sz w:val="21"/>
+          <w:szCs w:val="21"/>
+        </w:rPr>
+        <w:t> </w:t>
+      </w:r>
+      <w:r>
+        <w:rPr>
+          <w:rFonts w:ascii="Helvetica Neue" w:hAnsi="Helvetica Neue" w:cs="Times New Roman"/>
+          <w:color w:val="333333"/>
+          <w:sz w:val="21"/>
+          <w:szCs w:val="21"/>
+        </w:rPr>
+        <w:t>directive holds an instance of</w:t>
+      </w:r>
+      <w:r>
+        <w:rPr>
+          <w:rStyle w:val="apple-converted-space"/>
+          <w:rFonts w:ascii="Helvetica Neue" w:hAnsi="Helvetica Neue" w:cs="Times New Roman"/>
+          <w:color w:val="333333"/>
+          <w:sz w:val="21"/>
+          <w:szCs w:val="21"/>
+        </w:rPr>
+        <w:t> </w:t>
+      </w:r>
+      <w:hyperlink r:id="rId14" w:history="1">
+        <w:r>
+          <w:rPr>
+            <w:rStyle w:val="Hyperlink"/>
+            <w:rFonts w:ascii="Helvetica Neue" w:hAnsi="Helvetica Neue" w:cs="Times New Roman"/>
+            <w:color w:val="428BCA"/>
+            <w:sz w:val="21"/>
+            <w:szCs w:val="21"/>
+          </w:rPr>
+          <w:t>NgModelController</w:t>
+        </w:r>
+      </w:hyperlink>
+      <w:r>
+        <w:rPr>
+          <w:rFonts w:ascii="Helvetica Neue" w:hAnsi="Helvetica Neue" w:cs="Times New Roman"/>
+          <w:color w:val="333333"/>
+          <w:sz w:val="21"/>
+          <w:szCs w:val="21"/>
+        </w:rPr>
+        <w:t>. Such a control instance can be published as a property of the form instance using the</w:t>
+      </w:r>
+      <w:r>
+        <w:rPr>
+          <w:rStyle w:val="apple-converted-space"/>
+          <w:rFonts w:ascii="Helvetica Neue" w:hAnsi="Helvetica Neue" w:cs="Times New Roman"/>
+          <w:color w:val="333333"/>
+          <w:sz w:val="21"/>
+          <w:szCs w:val="21"/>
+        </w:rPr>
+        <w:t> </w:t>
+      </w:r>
+      <w:r>
+        <w:rPr>
+          <w:rStyle w:val="pln"/>
+          <w:rFonts w:ascii="Monaco" w:hAnsi="Monaco" w:cs="Courier"/>
+          <w:color w:val="333333"/>
+          <w:sz w:val="19"/>
+          <w:szCs w:val="19"/>
+          <w:shd w:val="clear" w:color="auto" w:fill="F4F4F4"/>
+        </w:rPr>
+        <w:t>name</w:t>
+      </w:r>
+      <w:r>
+        <w:rPr>
+          <w:rStyle w:val="apple-converted-space"/>
+          <w:rFonts w:ascii="Helvetica Neue" w:hAnsi="Helvetica Neue" w:cs="Times New Roman"/>
+          <w:color w:val="333333"/>
+          <w:sz w:val="21"/>
+          <w:szCs w:val="21"/>
+        </w:rPr>
+        <w:t> </w:t>
+      </w:r>
+      <w:r>
+        <w:rPr>
+          <w:rFonts w:ascii="Helvetica Neue" w:hAnsi="Helvetica Neue" w:cs="Times New Roman"/>
+          <w:color w:val="333333"/>
+          <w:sz w:val="21"/>
+          <w:szCs w:val="21"/>
+        </w:rPr>
+        <w:t>attribute on the input control. The name attribute specifies the name of the property on the form instance.</w:t>
+      </w:r>
+    </w:p>
+    <w:p>
+      <w:pPr>
+        <w:numPr>
+          <w:ilvl w:val="0"/>
+          <w:numId w:val="4"/>
+        </w:numPr>
+        <w:shd w:val="clear" w:color="auto" w:fill="FFFFFF"/>
+        <w:spacing w:before="100" w:beforeAutospacing="1" w:after="100" w:afterAutospacing="1" w:line="300" w:lineRule="atLeast"/>
+        <w:rPr>
+          <w:rFonts w:ascii="Helvetica Neue" w:eastAsia="Times New Roman" w:hAnsi="Helvetica Neue" w:cs="Times New Roman"/>
+          <w:color w:val="333333"/>
+          <w:sz w:val="21"/>
+          <w:szCs w:val="21"/>
+        </w:rPr>
+      </w:pPr>
+      <w:r>
+        <w:rPr>
+          <w:rFonts w:ascii="Helvetica Neue" w:eastAsia="Times New Roman" w:hAnsi="Helvetica Neue" w:cs="Times New Roman"/>
+          <w:color w:val="333333"/>
+          <w:sz w:val="21"/>
+          <w:szCs w:val="21"/>
+        </w:rPr>
+        <w:t>Custom error message displayed after the user interacted with a control (i.e. when </w:t>
+      </w:r>
+      <w:r>
+        <w:rPr>
+          <w:rFonts w:ascii="Monaco" w:hAnsi="Monaco" w:cs="Courier"/>
+          <w:color w:val="333333"/>
+          <w:sz w:val="19"/>
+          <w:szCs w:val="19"/>
+          <w:shd w:val="clear" w:color="auto" w:fill="F9F2F4"/>
+        </w:rPr>
+        <w:t>$touched</w:t>
+      </w:r>
+      <w:r>
+        <w:rPr>
+          <w:rFonts w:ascii="Helvetica Neue" w:eastAsia="Times New Roman" w:hAnsi="Helvetica Neue" w:cs="Times New Roman"/>
+          <w:color w:val="333333"/>
+          <w:sz w:val="21"/>
+          <w:szCs w:val="21"/>
+        </w:rPr>
+        <w:t> is set)</w:t>
+      </w:r>
+    </w:p>
+    <w:p>
+      <w:pPr>
+        <w:numPr>
+          <w:ilvl w:val="0"/>
+          <w:numId w:val="4"/>
+        </w:numPr>
+        <w:shd w:val="clear" w:color="auto" w:fill="FFFFFF"/>
+        <w:spacing w:before="100" w:beforeAutospacing="1" w:after="100" w:afterAutospacing="1" w:line="300" w:lineRule="atLeast"/>
+        <w:rPr>
+          <w:rFonts w:ascii="Helvetica Neue" w:eastAsia="Times New Roman" w:hAnsi="Helvetica Neue" w:cs="Times New Roman"/>
+          <w:color w:val="333333"/>
+          <w:sz w:val="21"/>
+          <w:szCs w:val="21"/>
+        </w:rPr>
+      </w:pPr>
+      <w:r>
+        <w:rPr>
+          <w:rFonts w:ascii="Helvetica Neue" w:eastAsia="Times New Roman" w:hAnsi="Helvetica Neue" w:cs="Times New Roman"/>
+          <w:color w:val="333333"/>
+          <w:sz w:val="21"/>
+          <w:szCs w:val="21"/>
+        </w:rPr>
+        <w:t>Custom error message displayed upon submitting the form (</w:t>
+      </w:r>
+      <w:r>
+        <w:rPr>
+          <w:rFonts w:ascii="Monaco" w:hAnsi="Monaco" w:cs="Courier"/>
+          <w:color w:val="333333"/>
+          <w:sz w:val="19"/>
+          <w:szCs w:val="19"/>
+          <w:shd w:val="clear" w:color="auto" w:fill="F9F2F4"/>
+        </w:rPr>
+        <w:t>$submitted</w:t>
+      </w:r>
+      <w:r>
+        <w:rPr>
+          <w:rFonts w:ascii="Helvetica Neue" w:eastAsia="Times New Roman" w:hAnsi="Helvetica Neue" w:cs="Times New Roman"/>
+          <w:color w:val="333333"/>
+          <w:sz w:val="21"/>
+          <w:szCs w:val="21"/>
+        </w:rPr>
+        <w:t> is set), even if the user didn't interact with a control</w:t>
+      </w:r>
+    </w:p>
+    <w:p>
+      <w:pPr>
+        <w:rPr>
+          <w:rFonts w:ascii="Times" w:eastAsia="Times New Roman" w:hAnsi="Times" w:cs="Times New Roman"/>
+          <w:sz w:val="20"/>
+          <w:szCs w:val="20"/>
+        </w:rPr>
+      </w:pPr>
+    </w:p>
+    <w:p>
+      <w:pPr>
+        <w:pStyle w:val="ng-scope"/>
+        <w:shd w:val="clear" w:color="auto" w:fill="FFFFFF"/>
+        <w:spacing w:before="0" w:beforeAutospacing="0" w:after="150" w:afterAutospacing="0" w:line="300" w:lineRule="atLeast"/>
+        <w:rPr>
+          <w:rFonts w:ascii="Helvetica Neue" w:hAnsi="Helvetica Neue" w:cs="Times New Roman"/>
+          <w:color w:val="333333"/>
+          <w:sz w:val="21"/>
+          <w:szCs w:val="21"/>
+        </w:rPr>
+      </w:pPr>
+      <w:r>
+        <w:rPr>
+          <w:rFonts w:ascii="Helvetica Neue" w:hAnsi="Helvetica Neue" w:cs="Times New Roman"/>
+          <w:color w:val="333333"/>
+          <w:sz w:val="21"/>
+          <w:szCs w:val="21"/>
+        </w:rPr>
+        <w:t>By default, any change to the content will trigger a model update and form validation. You can override this behavior using the</w:t>
+      </w:r>
+      <w:hyperlink r:id="rId15" w:history="1">
+        <w:r>
+          <w:rPr>
+            <w:rStyle w:val="Hyperlink"/>
+            <w:rFonts w:ascii="Helvetica Neue" w:hAnsi="Helvetica Neue" w:cs="Times New Roman"/>
+            <w:color w:val="428BCA"/>
+            <w:sz w:val="21"/>
+            <w:szCs w:val="21"/>
+          </w:rPr>
+          <w:t>ngModelOptions</w:t>
+        </w:r>
+      </w:hyperlink>
+      <w:r>
+        <w:rPr>
+          <w:rStyle w:val="apple-converted-space"/>
+          <w:rFonts w:ascii="Helvetica Neue" w:hAnsi="Helvetica Neue" w:cs="Times New Roman"/>
+          <w:color w:val="333333"/>
+          <w:sz w:val="21"/>
+          <w:szCs w:val="21"/>
+        </w:rPr>
+        <w:t> </w:t>
+      </w:r>
+      <w:r>
+        <w:rPr>
+          <w:rFonts w:ascii="Helvetica Neue" w:hAnsi="Helvetica Neue" w:cs="Times New Roman"/>
+          <w:color w:val="333333"/>
+          <w:sz w:val="21"/>
+          <w:szCs w:val="21"/>
+        </w:rPr>
+        <w:t>directive to bind only to specified list of events. I.e.</w:t>
+      </w:r>
+      <w:r>
+        <w:rPr>
+          <w:rStyle w:val="apple-converted-space"/>
+          <w:rFonts w:ascii="Helvetica Neue" w:hAnsi="Helvetica Neue" w:cs="Times New Roman"/>
+          <w:color w:val="333333"/>
+          <w:sz w:val="21"/>
+          <w:szCs w:val="21"/>
+        </w:rPr>
+        <w:t> </w:t>
+      </w:r>
+      <w:r>
+        <w:rPr>
+          <w:rStyle w:val="pln"/>
+          <w:rFonts w:ascii="Monaco" w:hAnsi="Monaco" w:cs="Courier"/>
+          <w:color w:val="333333"/>
+          <w:sz w:val="19"/>
+          <w:szCs w:val="19"/>
+          <w:shd w:val="clear" w:color="auto" w:fill="F4F4F4"/>
+        </w:rPr>
+        <w:t>ng</w:t>
+      </w:r>
+      <w:r>
+        <w:rPr>
+          <w:rStyle w:val="pun"/>
+          <w:rFonts w:ascii="Monaco" w:hAnsi="Monaco" w:cs="Courier"/>
+          <w:color w:val="333333"/>
+          <w:sz w:val="19"/>
+          <w:szCs w:val="19"/>
+          <w:shd w:val="clear" w:color="auto" w:fill="F4F4F4"/>
+        </w:rPr>
+        <w:t>-</w:t>
+      </w:r>
+      <w:r>
+        <w:rPr>
+          <w:rStyle w:val="pln"/>
+          <w:rFonts w:ascii="Monaco" w:hAnsi="Monaco" w:cs="Courier"/>
+          <w:color w:val="333333"/>
+          <w:sz w:val="19"/>
+          <w:szCs w:val="19"/>
+          <w:shd w:val="clear" w:color="auto" w:fill="F4F4F4"/>
+        </w:rPr>
+        <w:t>model</w:t>
+      </w:r>
+      <w:r>
+        <w:rPr>
+          <w:rStyle w:val="pun"/>
+          <w:rFonts w:ascii="Monaco" w:hAnsi="Monaco" w:cs="Courier"/>
+          <w:color w:val="333333"/>
+          <w:sz w:val="19"/>
+          <w:szCs w:val="19"/>
+          <w:shd w:val="clear" w:color="auto" w:fill="F4F4F4"/>
+        </w:rPr>
+        <w:t>-</w:t>
+      </w:r>
+      <w:r>
+        <w:rPr>
+          <w:rStyle w:val="pln"/>
+          <w:rFonts w:ascii="Monaco" w:hAnsi="Monaco" w:cs="Courier"/>
+          <w:color w:val="333333"/>
+          <w:sz w:val="19"/>
+          <w:szCs w:val="19"/>
+          <w:shd w:val="clear" w:color="auto" w:fill="F4F4F4"/>
+        </w:rPr>
+        <w:t>options</w:t>
+      </w:r>
+      <w:r>
+        <w:rPr>
+          <w:rStyle w:val="pun"/>
+          <w:rFonts w:ascii="Monaco" w:hAnsi="Monaco" w:cs="Courier"/>
+          <w:color w:val="333333"/>
+          <w:sz w:val="19"/>
+          <w:szCs w:val="19"/>
+          <w:shd w:val="clear" w:color="auto" w:fill="F4F4F4"/>
+        </w:rPr>
+        <w:t>=</w:t>
+      </w:r>
+      <w:r>
+        <w:rPr>
+          <w:rStyle w:val="str"/>
+          <w:rFonts w:ascii="Monaco" w:hAnsi="Monaco" w:cs="Courier"/>
+          <w:color w:val="DD1144"/>
+          <w:sz w:val="19"/>
+          <w:szCs w:val="19"/>
+          <w:shd w:val="clear" w:color="auto" w:fill="F4F4F4"/>
+        </w:rPr>
+        <w:t>"{ updateOn: 'blur' }"</w:t>
+      </w:r>
+      <w:r>
+        <w:rPr>
+          <w:rStyle w:val="apple-converted-space"/>
+          <w:rFonts w:ascii="Helvetica Neue" w:hAnsi="Helvetica Neue" w:cs="Times New Roman"/>
+          <w:color w:val="333333"/>
+          <w:sz w:val="21"/>
+          <w:szCs w:val="21"/>
+        </w:rPr>
+        <w:t> </w:t>
+      </w:r>
+      <w:r>
+        <w:rPr>
+          <w:rFonts w:ascii="Helvetica Neue" w:hAnsi="Helvetica Neue" w:cs="Times New Roman"/>
+          <w:color w:val="333333"/>
+          <w:sz w:val="21"/>
+          <w:szCs w:val="21"/>
+        </w:rPr>
+        <w:t>will update and validate only after the control loses focus. You can set several events using a space delimited list. I.e.</w:t>
+      </w:r>
+      <w:r>
+        <w:rPr>
+          <w:rStyle w:val="pln"/>
+          <w:rFonts w:ascii="Monaco" w:hAnsi="Monaco" w:cs="Courier"/>
+          <w:color w:val="333333"/>
+          <w:sz w:val="19"/>
+          <w:szCs w:val="19"/>
+          <w:shd w:val="clear" w:color="auto" w:fill="F4F4F4"/>
+        </w:rPr>
+        <w:t>ng</w:t>
+      </w:r>
+      <w:r>
+        <w:rPr>
+          <w:rStyle w:val="pun"/>
+          <w:rFonts w:ascii="Monaco" w:hAnsi="Monaco" w:cs="Courier"/>
+          <w:color w:val="333333"/>
+          <w:sz w:val="19"/>
+          <w:szCs w:val="19"/>
+          <w:shd w:val="clear" w:color="auto" w:fill="F4F4F4"/>
+        </w:rPr>
+        <w:t>-</w:t>
+      </w:r>
+      <w:r>
+        <w:rPr>
+          <w:rStyle w:val="pln"/>
+          <w:rFonts w:ascii="Monaco" w:hAnsi="Monaco" w:cs="Courier"/>
+          <w:color w:val="333333"/>
+          <w:sz w:val="19"/>
+          <w:szCs w:val="19"/>
+          <w:shd w:val="clear" w:color="auto" w:fill="F4F4F4"/>
+        </w:rPr>
+        <w:t>model</w:t>
+      </w:r>
+      <w:r>
+        <w:rPr>
+          <w:rStyle w:val="pun"/>
+          <w:rFonts w:ascii="Monaco" w:hAnsi="Monaco" w:cs="Courier"/>
+          <w:color w:val="333333"/>
+          <w:sz w:val="19"/>
+          <w:szCs w:val="19"/>
+          <w:shd w:val="clear" w:color="auto" w:fill="F4F4F4"/>
+        </w:rPr>
+        <w:t>-</w:t>
+      </w:r>
+      <w:r>
+        <w:rPr>
+          <w:rStyle w:val="pln"/>
+          <w:rFonts w:ascii="Monaco" w:hAnsi="Monaco" w:cs="Courier"/>
+          <w:color w:val="333333"/>
+          <w:sz w:val="19"/>
+          <w:szCs w:val="19"/>
+          <w:shd w:val="clear" w:color="auto" w:fill="F4F4F4"/>
+        </w:rPr>
+        <w:t>options</w:t>
+      </w:r>
+      <w:r>
+        <w:rPr>
+          <w:rStyle w:val="pun"/>
+          <w:rFonts w:ascii="Monaco" w:hAnsi="Monaco" w:cs="Courier"/>
+          <w:color w:val="333333"/>
+          <w:sz w:val="19"/>
+          <w:szCs w:val="19"/>
+          <w:shd w:val="clear" w:color="auto" w:fill="F4F4F4"/>
+        </w:rPr>
+        <w:t>=</w:t>
+      </w:r>
+      <w:r>
+        <w:rPr>
+          <w:rStyle w:val="str"/>
+          <w:rFonts w:ascii="Monaco" w:hAnsi="Monaco" w:cs="Courier"/>
+          <w:color w:val="DD1144"/>
+          <w:sz w:val="19"/>
+          <w:szCs w:val="19"/>
+          <w:shd w:val="clear" w:color="auto" w:fill="F4F4F4"/>
+        </w:rPr>
+        <w:t>"{ updateOn: 'mousedown blur' }"</w:t>
+      </w:r>
+    </w:p>
+    <w:p>
+      <w:pPr>
+        <w:rPr>
+          <w:rFonts w:ascii="Times" w:eastAsia="Times New Roman" w:hAnsi="Times" w:cs="Times New Roman"/>
+          <w:sz w:val="20"/>
+          <w:szCs w:val="20"/>
+        </w:rPr>
+      </w:pPr>
+    </w:p>
+    <w:p>
+      <w:pPr>
+        <w:rPr>
+          <w:rFonts w:eastAsia="Times New Roman" w:cs="Times New Roman"/>
+        </w:rPr>
+      </w:pPr>
+      <w:r>
+        <w:rPr>
+          <w:rFonts w:ascii="Helvetica Neue" w:eastAsia="Times New Roman" w:hAnsi="Helvetica Neue" w:cs="Times New Roman"/>
+          <w:color w:val="333333"/>
+          <w:sz w:val="21"/>
+          <w:szCs w:val="21"/>
+          <w:shd w:val="clear" w:color="auto" w:fill="FFFFFF"/>
+        </w:rPr>
+        <w:t>Angular provides basic implementation for most common HTML5</w:t>
+      </w:r>
+      <w:r>
+        <w:rPr>
+          <w:rStyle w:val="apple-converted-space"/>
+          <w:rFonts w:ascii="Helvetica Neue" w:eastAsia="Times New Roman" w:hAnsi="Helvetica Neue" w:cs="Times New Roman"/>
+          <w:color w:val="333333"/>
+          <w:sz w:val="21"/>
+          <w:szCs w:val="21"/>
+          <w:shd w:val="clear" w:color="auto" w:fill="FFFFFF"/>
+        </w:rPr>
+        <w:t> </w:t>
+      </w:r>
+      <w:hyperlink r:id="rId16" w:history="1">
+        <w:r>
+          <w:rPr>
+            <w:rStyle w:val="Hyperlink"/>
+            <w:rFonts w:ascii="Helvetica Neue" w:eastAsia="Times New Roman" w:hAnsi="Helvetica Neue" w:cs="Times New Roman"/>
+            <w:color w:val="428BCA"/>
+            <w:sz w:val="21"/>
+            <w:szCs w:val="21"/>
+            <w:shd w:val="clear" w:color="auto" w:fill="FFFFFF"/>
+          </w:rPr>
+          <w:t>input</w:t>
+        </w:r>
+      </w:hyperlink>
+      <w:r>
+        <w:rPr>
+          <w:rStyle w:val="apple-converted-space"/>
+          <w:rFonts w:ascii="Helvetica Neue" w:eastAsia="Times New Roman" w:hAnsi="Helvetica Neue" w:cs="Times New Roman"/>
+          <w:color w:val="333333"/>
+          <w:sz w:val="21"/>
+          <w:szCs w:val="21"/>
+          <w:shd w:val="clear" w:color="auto" w:fill="FFFFFF"/>
+        </w:rPr>
+        <w:t> </w:t>
+      </w:r>
+      <w:r>
+        <w:rPr>
+          <w:rFonts w:ascii="Helvetica Neue" w:eastAsia="Times New Roman" w:hAnsi="Helvetica Neue" w:cs="Times New Roman"/>
+          <w:color w:val="333333"/>
+          <w:sz w:val="21"/>
+          <w:szCs w:val="21"/>
+          <w:shd w:val="clear" w:color="auto" w:fill="FFFFFF"/>
+        </w:rPr>
+        <w:t>types: (</w:t>
+      </w:r>
+      <w:hyperlink r:id="rId17" w:history="1">
+        <w:r>
+          <w:rPr>
+            <w:rStyle w:val="Hyperlink"/>
+            <w:rFonts w:ascii="Helvetica Neue" w:eastAsia="Times New Roman" w:hAnsi="Helvetica Neue" w:cs="Times New Roman"/>
+            <w:color w:val="428BCA"/>
+            <w:sz w:val="21"/>
+            <w:szCs w:val="21"/>
+            <w:shd w:val="clear" w:color="auto" w:fill="FFFFFF"/>
+          </w:rPr>
+          <w:t>text</w:t>
+        </w:r>
+      </w:hyperlink>
+      <w:r>
+        <w:rPr>
+          <w:rFonts w:ascii="Helvetica Neue" w:eastAsia="Times New Roman" w:hAnsi="Helvetica Neue" w:cs="Times New Roman"/>
+          <w:color w:val="333333"/>
+          <w:sz w:val="21"/>
+          <w:szCs w:val="21"/>
+          <w:shd w:val="clear" w:color="auto" w:fill="FFFFFF"/>
+        </w:rPr>
+        <w:t>,</w:t>
+      </w:r>
+      <w:r>
+        <w:rPr>
+          <w:rStyle w:val="apple-converted-space"/>
+          <w:rFonts w:ascii="Helvetica Neue" w:eastAsia="Times New Roman" w:hAnsi="Helvetica Neue" w:cs="Times New Roman"/>
+          <w:color w:val="333333"/>
+          <w:sz w:val="21"/>
+          <w:szCs w:val="21"/>
+          <w:shd w:val="clear" w:color="auto" w:fill="FFFFFF"/>
+        </w:rPr>
+        <w:t> </w:t>
+      </w:r>
+      <w:hyperlink r:id="rId18" w:history="1">
+        <w:r>
+          <w:rPr>
+            <w:rStyle w:val="Hyperlink"/>
+            <w:rFonts w:ascii="Helvetica Neue" w:eastAsia="Times New Roman" w:hAnsi="Helvetica Neue" w:cs="Times New Roman"/>
+            <w:color w:val="428BCA"/>
+            <w:sz w:val="21"/>
+            <w:szCs w:val="21"/>
+            <w:shd w:val="clear" w:color="auto" w:fill="FFFFFF"/>
+          </w:rPr>
+          <w:t>number</w:t>
+        </w:r>
+      </w:hyperlink>
+      <w:r>
+        <w:rPr>
+          <w:rFonts w:ascii="Helvetica Neue" w:eastAsia="Times New Roman" w:hAnsi="Helvetica Neue" w:cs="Times New Roman"/>
+          <w:color w:val="333333"/>
+          <w:sz w:val="21"/>
+          <w:szCs w:val="21"/>
+          <w:shd w:val="clear" w:color="auto" w:fill="FFFFFF"/>
+        </w:rPr>
+        <w:t>,</w:t>
+      </w:r>
+      <w:r>
+        <w:rPr>
+          <w:rStyle w:val="apple-converted-space"/>
+          <w:rFonts w:ascii="Helvetica Neue" w:eastAsia="Times New Roman" w:hAnsi="Helvetica Neue" w:cs="Times New Roman"/>
+          <w:color w:val="333333"/>
+          <w:sz w:val="21"/>
+          <w:szCs w:val="21"/>
+          <w:shd w:val="clear" w:color="auto" w:fill="FFFFFF"/>
+        </w:rPr>
+        <w:t> </w:t>
+      </w:r>
+      <w:hyperlink r:id="rId19" w:history="1">
+        <w:r>
+          <w:rPr>
+            <w:rStyle w:val="Hyperlink"/>
+            <w:rFonts w:ascii="Helvetica Neue" w:eastAsia="Times New Roman" w:hAnsi="Helvetica Neue" w:cs="Times New Roman"/>
+            <w:color w:val="428BCA"/>
+            <w:sz w:val="21"/>
+            <w:szCs w:val="21"/>
+            <w:shd w:val="clear" w:color="auto" w:fill="FFFFFF"/>
+          </w:rPr>
+          <w:t>url</w:t>
+        </w:r>
+      </w:hyperlink>
+      <w:r>
+        <w:rPr>
+          <w:rFonts w:ascii="Helvetica Neue" w:eastAsia="Times New Roman" w:hAnsi="Helvetica Neue" w:cs="Times New Roman"/>
+          <w:color w:val="333333"/>
+          <w:sz w:val="21"/>
+          <w:szCs w:val="21"/>
+          <w:shd w:val="clear" w:color="auto" w:fill="FFFFFF"/>
+        </w:rPr>
+        <w:t>,</w:t>
+      </w:r>
+      <w:r>
+        <w:rPr>
+          <w:rStyle w:val="apple-converted-space"/>
+          <w:rFonts w:ascii="Helvetica Neue" w:eastAsia="Times New Roman" w:hAnsi="Helvetica Neue" w:cs="Times New Roman"/>
+          <w:color w:val="333333"/>
+          <w:sz w:val="21"/>
+          <w:szCs w:val="21"/>
+          <w:shd w:val="clear" w:color="auto" w:fill="FFFFFF"/>
+        </w:rPr>
+        <w:t> </w:t>
+      </w:r>
+      <w:hyperlink r:id="rId20" w:history="1">
+        <w:r>
+          <w:rPr>
+            <w:rStyle w:val="Hyperlink"/>
+            <w:rFonts w:ascii="Helvetica Neue" w:eastAsia="Times New Roman" w:hAnsi="Helvetica Neue" w:cs="Times New Roman"/>
+            <w:color w:val="428BCA"/>
+            <w:sz w:val="21"/>
+            <w:szCs w:val="21"/>
+            <w:shd w:val="clear" w:color="auto" w:fill="FFFFFF"/>
+          </w:rPr>
+          <w:t>email</w:t>
+        </w:r>
+      </w:hyperlink>
+      <w:r>
+        <w:rPr>
+          <w:rFonts w:ascii="Helvetica Neue" w:eastAsia="Times New Roman" w:hAnsi="Helvetica Neue" w:cs="Times New Roman"/>
+          <w:color w:val="333333"/>
+          <w:sz w:val="21"/>
+          <w:szCs w:val="21"/>
+          <w:shd w:val="clear" w:color="auto" w:fill="FFFFFF"/>
+        </w:rPr>
+        <w:t>,</w:t>
+      </w:r>
+      <w:r>
+        <w:rPr>
+          <w:rStyle w:val="apple-converted-space"/>
+          <w:rFonts w:ascii="Helvetica Neue" w:eastAsia="Times New Roman" w:hAnsi="Helvetica Neue" w:cs="Times New Roman"/>
+          <w:color w:val="333333"/>
+          <w:sz w:val="21"/>
+          <w:szCs w:val="21"/>
+          <w:shd w:val="clear" w:color="auto" w:fill="FFFFFF"/>
+        </w:rPr>
+        <w:t> </w:t>
+      </w:r>
+      <w:hyperlink r:id="rId21" w:history="1">
+        <w:r>
+          <w:rPr>
+            <w:rStyle w:val="Hyperlink"/>
+            <w:rFonts w:ascii="Helvetica Neue" w:eastAsia="Times New Roman" w:hAnsi="Helvetica Neue" w:cs="Times New Roman"/>
+            <w:color w:val="428BCA"/>
+            <w:sz w:val="21"/>
+            <w:szCs w:val="21"/>
+            <w:shd w:val="clear" w:color="auto" w:fill="FFFFFF"/>
+          </w:rPr>
+          <w:t>date</w:t>
+        </w:r>
+      </w:hyperlink>
+      <w:r>
+        <w:rPr>
+          <w:rFonts w:ascii="Helvetica Neue" w:eastAsia="Times New Roman" w:hAnsi="Helvetica Neue" w:cs="Times New Roman"/>
+          <w:color w:val="333333"/>
+          <w:sz w:val="21"/>
+          <w:szCs w:val="21"/>
+          <w:shd w:val="clear" w:color="auto" w:fill="FFFFFF"/>
+        </w:rPr>
+        <w:t>,</w:t>
+      </w:r>
+      <w:r>
+        <w:rPr>
+          <w:rStyle w:val="apple-converted-space"/>
+          <w:rFonts w:ascii="Helvetica Neue" w:eastAsia="Times New Roman" w:hAnsi="Helvetica Neue" w:cs="Times New Roman"/>
+          <w:color w:val="333333"/>
+          <w:sz w:val="21"/>
+          <w:szCs w:val="21"/>
+          <w:shd w:val="clear" w:color="auto" w:fill="FFFFFF"/>
+        </w:rPr>
+        <w:t> </w:t>
+      </w:r>
+      <w:hyperlink r:id="rId22" w:history="1">
+        <w:r>
+          <w:rPr>
+            <w:rStyle w:val="Hyperlink"/>
+            <w:rFonts w:ascii="Helvetica Neue" w:eastAsia="Times New Roman" w:hAnsi="Helvetica Neue" w:cs="Times New Roman"/>
+            <w:color w:val="428BCA"/>
+            <w:sz w:val="21"/>
+            <w:szCs w:val="21"/>
+            <w:shd w:val="clear" w:color="auto" w:fill="FFFFFF"/>
+          </w:rPr>
+          <w:t>radio</w:t>
+        </w:r>
+      </w:hyperlink>
+      <w:r>
+        <w:rPr>
+          <w:rFonts w:ascii="Helvetica Neue" w:eastAsia="Times New Roman" w:hAnsi="Helvetica Neue" w:cs="Times New Roman"/>
+          <w:color w:val="333333"/>
+          <w:sz w:val="21"/>
+          <w:szCs w:val="21"/>
+          <w:shd w:val="clear" w:color="auto" w:fill="FFFFFF"/>
+        </w:rPr>
+        <w:t>,</w:t>
+      </w:r>
+      <w:r>
+        <w:rPr>
+          <w:rStyle w:val="apple-converted-space"/>
+          <w:rFonts w:ascii="Helvetica Neue" w:eastAsia="Times New Roman" w:hAnsi="Helvetica Neue" w:cs="Times New Roman"/>
+          <w:color w:val="333333"/>
+          <w:sz w:val="21"/>
+          <w:szCs w:val="21"/>
+          <w:shd w:val="clear" w:color="auto" w:fill="FFFFFF"/>
+        </w:rPr>
+        <w:t> </w:t>
+      </w:r>
+      <w:hyperlink r:id="rId23" w:history="1">
+        <w:r>
+          <w:rPr>
+            <w:rStyle w:val="Hyperlink"/>
+            <w:rFonts w:ascii="Helvetica Neue" w:eastAsia="Times New Roman" w:hAnsi="Helvetica Neue" w:cs="Times New Roman"/>
+            <w:color w:val="428BCA"/>
+            <w:sz w:val="21"/>
+            <w:szCs w:val="21"/>
+            <w:shd w:val="clear" w:color="auto" w:fill="FFFFFF"/>
+          </w:rPr>
+          <w:t>checkbox</w:t>
+        </w:r>
+      </w:hyperlink>
+      <w:r>
+        <w:rPr>
+          <w:rFonts w:ascii="Helvetica Neue" w:eastAsia="Times New Roman" w:hAnsi="Helvetica Neue" w:cs="Times New Roman"/>
+          <w:color w:val="333333"/>
+          <w:sz w:val="21"/>
+          <w:szCs w:val="21"/>
+          <w:shd w:val="clear" w:color="auto" w:fill="FFFFFF"/>
+        </w:rPr>
+        <w:t>), as well as some directives for validation (</w:t>
+      </w:r>
+      <w:r>
+        <w:rPr>
+          <w:rStyle w:val="pln"/>
+          <w:rFonts w:ascii="Monaco" w:hAnsi="Monaco" w:cs="Courier"/>
+          <w:color w:val="333333"/>
+          <w:sz w:val="19"/>
+          <w:szCs w:val="19"/>
+          <w:shd w:val="clear" w:color="auto" w:fill="F4F4F4"/>
+        </w:rPr>
+        <w:t>required</w:t>
+      </w:r>
+      <w:r>
+        <w:rPr>
+          <w:rFonts w:ascii="Helvetica Neue" w:eastAsia="Times New Roman" w:hAnsi="Helvetica Neue" w:cs="Times New Roman"/>
+          <w:color w:val="333333"/>
+          <w:sz w:val="21"/>
+          <w:szCs w:val="21"/>
+          <w:shd w:val="clear" w:color="auto" w:fill="FFFFFF"/>
+        </w:rPr>
+        <w:t>,</w:t>
+      </w:r>
+      <w:r>
+        <w:rPr>
+          <w:rStyle w:val="apple-converted-space"/>
+          <w:rFonts w:ascii="Helvetica Neue" w:eastAsia="Times New Roman" w:hAnsi="Helvetica Neue" w:cs="Times New Roman"/>
+          <w:color w:val="333333"/>
+          <w:sz w:val="21"/>
+          <w:szCs w:val="21"/>
+          <w:shd w:val="clear" w:color="auto" w:fill="FFFFFF"/>
+        </w:rPr>
+        <w:t> </w:t>
+      </w:r>
+      <w:r>
+        <w:rPr>
+          <w:rStyle w:val="pln"/>
+          <w:rFonts w:ascii="Monaco" w:hAnsi="Monaco" w:cs="Courier"/>
+          <w:color w:val="333333"/>
+          <w:sz w:val="19"/>
+          <w:szCs w:val="19"/>
+          <w:shd w:val="clear" w:color="auto" w:fill="F4F4F4"/>
+        </w:rPr>
+        <w:t>pattern</w:t>
+      </w:r>
+      <w:r>
+        <w:rPr>
+          <w:rFonts w:ascii="Helvetica Neue" w:eastAsia="Times New Roman" w:hAnsi="Helvetica Neue" w:cs="Times New Roman"/>
+          <w:color w:val="333333"/>
+          <w:sz w:val="21"/>
+          <w:szCs w:val="21"/>
+          <w:shd w:val="clear" w:color="auto" w:fill="FFFFFF"/>
+        </w:rPr>
+        <w:t>,</w:t>
+      </w:r>
+      <w:r>
+        <w:rPr>
+          <w:rStyle w:val="apple-converted-space"/>
+          <w:rFonts w:ascii="Helvetica Neue" w:eastAsia="Times New Roman" w:hAnsi="Helvetica Neue" w:cs="Times New Roman"/>
+          <w:color w:val="333333"/>
+          <w:sz w:val="21"/>
+          <w:szCs w:val="21"/>
+          <w:shd w:val="clear" w:color="auto" w:fill="FFFFFF"/>
+        </w:rPr>
+        <w:t> </w:t>
+      </w:r>
+      <w:r>
+        <w:rPr>
+          <w:rStyle w:val="pln"/>
+          <w:rFonts w:ascii="Monaco" w:hAnsi="Monaco" w:cs="Courier"/>
+          <w:color w:val="333333"/>
+          <w:sz w:val="19"/>
+          <w:szCs w:val="19"/>
+          <w:shd w:val="clear" w:color="auto" w:fill="F4F4F4"/>
+        </w:rPr>
+        <w:t>minlength</w:t>
+      </w:r>
+      <w:r>
+        <w:rPr>
+          <w:rFonts w:ascii="Helvetica Neue" w:eastAsia="Times New Roman" w:hAnsi="Helvetica Neue" w:cs="Times New Roman"/>
+          <w:color w:val="333333"/>
+          <w:sz w:val="21"/>
+          <w:szCs w:val="21"/>
+          <w:shd w:val="clear" w:color="auto" w:fill="FFFFFF"/>
+        </w:rPr>
+        <w:t>,</w:t>
+      </w:r>
+      <w:r>
+        <w:rPr>
+          <w:rStyle w:val="apple-converted-space"/>
+          <w:rFonts w:ascii="Helvetica Neue" w:eastAsia="Times New Roman" w:hAnsi="Helvetica Neue" w:cs="Times New Roman"/>
+          <w:color w:val="333333"/>
+          <w:sz w:val="21"/>
+          <w:szCs w:val="21"/>
+          <w:shd w:val="clear" w:color="auto" w:fill="FFFFFF"/>
+        </w:rPr>
+        <w:t> </w:t>
+      </w:r>
+      <w:r>
+        <w:rPr>
+          <w:rStyle w:val="pln"/>
+          <w:rFonts w:ascii="Monaco" w:hAnsi="Monaco" w:cs="Courier"/>
+          <w:color w:val="333333"/>
+          <w:sz w:val="19"/>
+          <w:szCs w:val="19"/>
+          <w:shd w:val="clear" w:color="auto" w:fill="F4F4F4"/>
+        </w:rPr>
+        <w:t>maxlength</w:t>
+      </w:r>
+      <w:r>
+        <w:rPr>
+          <w:rFonts w:ascii="Helvetica Neue" w:eastAsia="Times New Roman" w:hAnsi="Helvetica Neue" w:cs="Times New Roman"/>
+          <w:color w:val="333333"/>
+          <w:sz w:val="21"/>
+          <w:szCs w:val="21"/>
+          <w:shd w:val="clear" w:color="auto" w:fill="FFFFFF"/>
+        </w:rPr>
+        <w:t>,</w:t>
+      </w:r>
+      <w:r>
+        <w:rPr>
+          <w:rStyle w:val="apple-converted-space"/>
+          <w:rFonts w:ascii="Helvetica Neue" w:eastAsia="Times New Roman" w:hAnsi="Helvetica Neue" w:cs="Times New Roman"/>
+          <w:color w:val="333333"/>
+          <w:sz w:val="21"/>
+          <w:szCs w:val="21"/>
+          <w:shd w:val="clear" w:color="auto" w:fill="FFFFFF"/>
+        </w:rPr>
+        <w:t> </w:t>
+      </w:r>
+      <w:r>
+        <w:rPr>
+          <w:rStyle w:val="pln"/>
+          <w:rFonts w:ascii="Monaco" w:hAnsi="Monaco" w:cs="Courier"/>
+          <w:color w:val="333333"/>
+          <w:sz w:val="19"/>
+          <w:szCs w:val="19"/>
+          <w:shd w:val="clear" w:color="auto" w:fill="F4F4F4"/>
+        </w:rPr>
+        <w:t>min</w:t>
+      </w:r>
+      <w:r>
+        <w:rPr>
+          <w:rFonts w:ascii="Helvetica Neue" w:eastAsia="Times New Roman" w:hAnsi="Helvetica Neue" w:cs="Times New Roman"/>
+          <w:color w:val="333333"/>
+          <w:sz w:val="21"/>
+          <w:szCs w:val="21"/>
+          <w:shd w:val="clear" w:color="auto" w:fill="FFFFFF"/>
+        </w:rPr>
+        <w:t>,</w:t>
+      </w:r>
+      <w:r>
+        <w:rPr>
+          <w:rStyle w:val="apple-converted-space"/>
+          <w:rFonts w:ascii="Helvetica Neue" w:eastAsia="Times New Roman" w:hAnsi="Helvetica Neue" w:cs="Times New Roman"/>
+          <w:color w:val="333333"/>
+          <w:sz w:val="21"/>
+          <w:szCs w:val="21"/>
+          <w:shd w:val="clear" w:color="auto" w:fill="FFFFFF"/>
+        </w:rPr>
+        <w:t> </w:t>
+      </w:r>
+      <w:r>
+        <w:rPr>
+          <w:rStyle w:val="pln"/>
+          <w:rFonts w:ascii="Monaco" w:hAnsi="Monaco" w:cs="Courier"/>
+          <w:color w:val="333333"/>
+          <w:sz w:val="19"/>
+          <w:szCs w:val="19"/>
+          <w:shd w:val="clear" w:color="auto" w:fill="F4F4F4"/>
+        </w:rPr>
+        <w:t>max</w:t>
+      </w:r>
+      <w:r>
+        <w:rPr>
+          <w:rFonts w:ascii="Helvetica Neue" w:eastAsia="Times New Roman" w:hAnsi="Helvetica Neue" w:cs="Times New Roman"/>
+          <w:color w:val="333333"/>
+          <w:sz w:val="21"/>
+          <w:szCs w:val="21"/>
+          <w:shd w:val="clear" w:color="auto" w:fill="FFFFFF"/>
+        </w:rPr>
+        <w:t>).</w:t>
+      </w:r>
+    </w:p>
+    <w:p>
+      <w:pPr>
+        <w:rPr>
+          <w:rFonts w:ascii="Times" w:eastAsia="Times New Roman" w:hAnsi="Times" w:cs="Times New Roman"/>
+          <w:sz w:val="20"/>
+          <w:szCs w:val="20"/>
+        </w:rPr>
+      </w:pPr>
+    </w:p>
+    <w:p>
+      <w:pPr>
+        <w:rPr>
+          <w:rFonts w:ascii="Times" w:eastAsia="Times New Roman" w:hAnsi="Times" w:cs="Times New Roman"/>
+          <w:sz w:val="20"/>
+          <w:szCs w:val="20"/>
+        </w:rPr>
+      </w:pPr>
       <w:bookmarkStart w:id="0" w:name="_GoBack"/>
       <w:bookmarkEnd w:id="0"/>
     </w:p>
+    <w:p/>
+    <w:p/>
+    <w:p/>
     <w:sectPr>
       <w:pgSz w:w="12240" w:h="15840"/>
       <w:pgMar w:top="1440" w:right="1800" w:bottom="1440" w:left="1800" w:header="720" w:footer="720" w:gutter="0"/>
@@ -111,9 +1774,307 @@
 <file path=word/numbering.xml><?xml version="1.0" encoding="utf-8"?>
 <w:numbering xmlns:wpc="http://schemas.microsoft.com/office/word/2010/wordprocessingCanvas" xmlns:mo="http://schemas.microsoft.com/office/mac/office/2008/main" xmlns:mc="http://schemas.openxmlformats.org/markup-compatibility/2006" xmlns:mv="urn:schemas-microsoft-com:mac:vml" xmlns:o="urn:schemas-microsoft-com:office:office" xmlns:r="http://schemas.openxmlformats.org/officeDocument/2006/relationships" xmlns:m="http://schemas.openxmlformats.org/officeDocument/2006/math" xmlns:v="urn:schemas-microsoft-com:vml" xmlns:wp14="http://schemas.microsoft.com/office/word/2010/wordprocessingDrawing" xmlns:wp="http://schemas.openxmlformats.org/drawingml/2006/wordprocessingDrawing" xmlns:w10="urn:schemas-microsoft-com:office:word" xmlns:w="http://schemas.openxmlformats.org/wordprocessingml/2006/main" xmlns:w14="http://schemas.microsoft.com/office/word/2010/wordml" xmlns:wpg="http://schemas.microsoft.com/office/word/2010/wordprocessingGroup" xmlns:wpi="http://schemas.microsoft.com/office/word/2010/wordprocessingInk" xmlns:wne="http://schemas.microsoft.com/office/word/2006/wordml" xmlns:wps="http://schemas.microsoft.com/office/word/2010/wordprocessingShape" mc:Ignorable="w14 wp14">
   <w:abstractNum w:abstractNumId="0">
+    <w:nsid w:val="0055626D"/>
+    <w:multiLevelType w:val="multilevel"/>
+    <w:tmpl w:val="556476E4"/>
+    <w:lvl w:ilvl="0">
+      <w:start w:val="1"/>
+      <w:numFmt w:val="bullet"/>
+      <w:lvlText w:val=""/>
+      <w:lvlJc w:val="left"/>
+      <w:pPr>
+        <w:tabs>
+          <w:tab w:val="num" w:pos="720"/>
+        </w:tabs>
+        <w:ind w:left="720" w:hanging="360"/>
+      </w:pPr>
+      <w:rPr>
+        <w:rFonts w:ascii="Symbol" w:hAnsi="Symbol" w:hint="default"/>
+        <w:sz w:val="20"/>
+      </w:rPr>
+    </w:lvl>
+    <w:lvl w:ilvl="1" w:tentative="1">
+      <w:start w:val="1"/>
+      <w:numFmt w:val="bullet"/>
+      <w:lvlText w:val="o"/>
+      <w:lvlJc w:val="left"/>
+      <w:pPr>
+        <w:tabs>
+          <w:tab w:val="num" w:pos="1440"/>
+        </w:tabs>
+        <w:ind w:left="1440" w:hanging="360"/>
+      </w:pPr>
+      <w:rPr>
+        <w:rFonts w:ascii="Courier New" w:hAnsi="Courier New" w:hint="default"/>
+        <w:sz w:val="20"/>
+      </w:rPr>
+    </w:lvl>
+    <w:lvl w:ilvl="2" w:tentative="1">
+      <w:start w:val="1"/>
+      <w:numFmt w:val="bullet"/>
+      <w:lvlText w:val=""/>
+      <w:lvlJc w:val="left"/>
+      <w:pPr>
+        <w:tabs>
+          <w:tab w:val="num" w:pos="2160"/>
+        </w:tabs>
+        <w:ind w:left="2160" w:hanging="360"/>
+      </w:pPr>
+      <w:rPr>
+        <w:rFonts w:ascii="Wingdings" w:hAnsi="Wingdings" w:hint="default"/>
+        <w:sz w:val="20"/>
+      </w:rPr>
+    </w:lvl>
+    <w:lvl w:ilvl="3" w:tentative="1">
+      <w:start w:val="1"/>
+      <w:numFmt w:val="bullet"/>
+      <w:lvlText w:val=""/>
+      <w:lvlJc w:val="left"/>
+      <w:pPr>
+        <w:tabs>
+          <w:tab w:val="num" w:pos="2880"/>
+        </w:tabs>
+        <w:ind w:left="2880" w:hanging="360"/>
+      </w:pPr>
+      <w:rPr>
+        <w:rFonts w:ascii="Wingdings" w:hAnsi="Wingdings" w:hint="default"/>
+        <w:sz w:val="20"/>
+      </w:rPr>
+    </w:lvl>
+    <w:lvl w:ilvl="4" w:tentative="1">
+      <w:start w:val="1"/>
+      <w:numFmt w:val="bullet"/>
+      <w:lvlText w:val=""/>
+      <w:lvlJc w:val="left"/>
+      <w:pPr>
+        <w:tabs>
+          <w:tab w:val="num" w:pos="3600"/>
+        </w:tabs>
+        <w:ind w:left="3600" w:hanging="360"/>
+      </w:pPr>
+      <w:rPr>
+        <w:rFonts w:ascii="Wingdings" w:hAnsi="Wingdings" w:hint="default"/>
+        <w:sz w:val="20"/>
+      </w:rPr>
+    </w:lvl>
+    <w:lvl w:ilvl="5" w:tentative="1">
+      <w:start w:val="1"/>
+      <w:numFmt w:val="bullet"/>
+      <w:lvlText w:val=""/>
+      <w:lvlJc w:val="left"/>
+      <w:pPr>
+        <w:tabs>
+          <w:tab w:val="num" w:pos="4320"/>
+        </w:tabs>
+        <w:ind w:left="4320" w:hanging="360"/>
+      </w:pPr>
+      <w:rPr>
+        <w:rFonts w:ascii="Wingdings" w:hAnsi="Wingdings" w:hint="default"/>
+        <w:sz w:val="20"/>
+      </w:rPr>
+    </w:lvl>
+    <w:lvl w:ilvl="6" w:tentative="1">
+      <w:start w:val="1"/>
+      <w:numFmt w:val="bullet"/>
+      <w:lvlText w:val=""/>
+      <w:lvlJc w:val="left"/>
+      <w:pPr>
+        <w:tabs>
+          <w:tab w:val="num" w:pos="5040"/>
+        </w:tabs>
+        <w:ind w:left="5040" w:hanging="360"/>
+      </w:pPr>
+      <w:rPr>
+        <w:rFonts w:ascii="Wingdings" w:hAnsi="Wingdings" w:hint="default"/>
+        <w:sz w:val="20"/>
+      </w:rPr>
+    </w:lvl>
+    <w:lvl w:ilvl="7" w:tentative="1">
+      <w:start w:val="1"/>
+      <w:numFmt w:val="bullet"/>
+      <w:lvlText w:val=""/>
+      <w:lvlJc w:val="left"/>
+      <w:pPr>
+        <w:tabs>
+          <w:tab w:val="num" w:pos="5760"/>
+        </w:tabs>
+        <w:ind w:left="5760" w:hanging="360"/>
+      </w:pPr>
+      <w:rPr>
+        <w:rFonts w:ascii="Wingdings" w:hAnsi="Wingdings" w:hint="default"/>
+        <w:sz w:val="20"/>
+      </w:rPr>
+    </w:lvl>
+    <w:lvl w:ilvl="8" w:tentative="1">
+      <w:start w:val="1"/>
+      <w:numFmt w:val="bullet"/>
+      <w:lvlText w:val=""/>
+      <w:lvlJc w:val="left"/>
+      <w:pPr>
+        <w:tabs>
+          <w:tab w:val="num" w:pos="6480"/>
+        </w:tabs>
+        <w:ind w:left="6480" w:hanging="360"/>
+      </w:pPr>
+      <w:rPr>
+        <w:rFonts w:ascii="Wingdings" w:hAnsi="Wingdings" w:hint="default"/>
+        <w:sz w:val="20"/>
+      </w:rPr>
+    </w:lvl>
+  </w:abstractNum>
+  <w:abstractNum w:abstractNumId="1">
+    <w:nsid w:val="26386164"/>
+    <w:multiLevelType w:val="multilevel"/>
+    <w:tmpl w:val="E91EDA1C"/>
+    <w:lvl w:ilvl="0">
+      <w:start w:val="1"/>
+      <w:numFmt w:val="bullet"/>
+      <w:lvlText w:val=""/>
+      <w:lvlJc w:val="left"/>
+      <w:pPr>
+        <w:tabs>
+          <w:tab w:val="num" w:pos="720"/>
+        </w:tabs>
+        <w:ind w:left="720" w:hanging="360"/>
+      </w:pPr>
+      <w:rPr>
+        <w:rFonts w:ascii="Symbol" w:hAnsi="Symbol" w:hint="default"/>
+        <w:sz w:val="20"/>
+      </w:rPr>
+    </w:lvl>
+    <w:lvl w:ilvl="1" w:tentative="1">
+      <w:start w:val="1"/>
+      <w:numFmt w:val="bullet"/>
+      <w:lvlText w:val="o"/>
+      <w:lvlJc w:val="left"/>
+      <w:pPr>
+        <w:tabs>
+          <w:tab w:val="num" w:pos="1440"/>
+        </w:tabs>
+        <w:ind w:left="1440" w:hanging="360"/>
+      </w:pPr>
+      <w:rPr>
+        <w:rFonts w:ascii="Courier New" w:hAnsi="Courier New" w:hint="default"/>
+        <w:sz w:val="20"/>
+      </w:rPr>
+    </w:lvl>
+    <w:lvl w:ilvl="2" w:tentative="1">
+      <w:start w:val="1"/>
+      <w:numFmt w:val="bullet"/>
+      <w:lvlText w:val=""/>
+      <w:lvlJc w:val="left"/>
+      <w:pPr>
+        <w:tabs>
+          <w:tab w:val="num" w:pos="2160"/>
+        </w:tabs>
+        <w:ind w:left="2160" w:hanging="360"/>
+      </w:pPr>
+      <w:rPr>
+        <w:rFonts w:ascii="Wingdings" w:hAnsi="Wingdings" w:hint="default"/>
+        <w:sz w:val="20"/>
+      </w:rPr>
+    </w:lvl>
+    <w:lvl w:ilvl="3" w:tentative="1">
+      <w:start w:val="1"/>
+      <w:numFmt w:val="bullet"/>
+      <w:lvlText w:val=""/>
+      <w:lvlJc w:val="left"/>
+      <w:pPr>
+        <w:tabs>
+          <w:tab w:val="num" w:pos="2880"/>
+        </w:tabs>
+        <w:ind w:left="2880" w:hanging="360"/>
+      </w:pPr>
+      <w:rPr>
+        <w:rFonts w:ascii="Wingdings" w:hAnsi="Wingdings" w:hint="default"/>
+        <w:sz w:val="20"/>
+      </w:rPr>
+    </w:lvl>
+    <w:lvl w:ilvl="4" w:tentative="1">
+      <w:start w:val="1"/>
+      <w:numFmt w:val="bullet"/>
+      <w:lvlText w:val=""/>
+      <w:lvlJc w:val="left"/>
+      <w:pPr>
+        <w:tabs>
+          <w:tab w:val="num" w:pos="3600"/>
+        </w:tabs>
+        <w:ind w:left="3600" w:hanging="360"/>
+      </w:pPr>
+      <w:rPr>
+        <w:rFonts w:ascii="Wingdings" w:hAnsi="Wingdings" w:hint="default"/>
+        <w:sz w:val="20"/>
+      </w:rPr>
+    </w:lvl>
+    <w:lvl w:ilvl="5" w:tentative="1">
+      <w:start w:val="1"/>
+      <w:numFmt w:val="bullet"/>
+      <w:lvlText w:val=""/>
+      <w:lvlJc w:val="left"/>
+      <w:pPr>
+        <w:tabs>
+          <w:tab w:val="num" w:pos="4320"/>
+        </w:tabs>
+        <w:ind w:left="4320" w:hanging="360"/>
+      </w:pPr>
+      <w:rPr>
+        <w:rFonts w:ascii="Wingdings" w:hAnsi="Wingdings" w:hint="default"/>
+        <w:sz w:val="20"/>
+      </w:rPr>
+    </w:lvl>
+    <w:lvl w:ilvl="6" w:tentative="1">
+      <w:start w:val="1"/>
+      <w:numFmt w:val="bullet"/>
+      <w:lvlText w:val=""/>
+      <w:lvlJc w:val="left"/>
+      <w:pPr>
+        <w:tabs>
+          <w:tab w:val="num" w:pos="5040"/>
+        </w:tabs>
+        <w:ind w:left="5040" w:hanging="360"/>
+      </w:pPr>
+      <w:rPr>
+        <w:rFonts w:ascii="Wingdings" w:hAnsi="Wingdings" w:hint="default"/>
+        <w:sz w:val="20"/>
+      </w:rPr>
+    </w:lvl>
+    <w:lvl w:ilvl="7" w:tentative="1">
+      <w:start w:val="1"/>
+      <w:numFmt w:val="bullet"/>
+      <w:lvlText w:val=""/>
+      <w:lvlJc w:val="left"/>
+      <w:pPr>
+        <w:tabs>
+          <w:tab w:val="num" w:pos="5760"/>
+        </w:tabs>
+        <w:ind w:left="5760" w:hanging="360"/>
+      </w:pPr>
+      <w:rPr>
+        <w:rFonts w:ascii="Wingdings" w:hAnsi="Wingdings" w:hint="default"/>
+        <w:sz w:val="20"/>
+      </w:rPr>
+    </w:lvl>
+    <w:lvl w:ilvl="8" w:tentative="1">
+      <w:start w:val="1"/>
+      <w:numFmt w:val="bullet"/>
+      <w:lvlText w:val=""/>
+      <w:lvlJc w:val="left"/>
+      <w:pPr>
+        <w:tabs>
+          <w:tab w:val="num" w:pos="6480"/>
+        </w:tabs>
+        <w:ind w:left="6480" w:hanging="360"/>
+      </w:pPr>
+      <w:rPr>
+        <w:rFonts w:ascii="Wingdings" w:hAnsi="Wingdings" w:hint="default"/>
+        <w:sz w:val="20"/>
+      </w:rPr>
+    </w:lvl>
+  </w:abstractNum>
+  <w:abstractNum w:abstractNumId="2">
     <w:nsid w:val="38AD11F5"/>
     <w:multiLevelType w:val="hybridMultilevel"/>
-    <w:tmpl w:val="36D615E8"/>
+    <w:tmpl w:val="EFA4FC98"/>
     <w:lvl w:ilvl="0" w:tplc="04090001">
       <w:start w:val="1"/>
       <w:numFmt w:val="bullet"/>
@@ -223,7 +2184,7 @@
       </w:rPr>
     </w:lvl>
   </w:abstractNum>
-  <w:abstractNum w:abstractNumId="1">
+  <w:abstractNum w:abstractNumId="3">
     <w:nsid w:val="5EF948C4"/>
     <w:multiLevelType w:val="hybridMultilevel"/>
     <w:tmpl w:val="BB8C76AA"/>
@@ -337,10 +2298,16 @@
     </w:lvl>
   </w:abstractNum>
   <w:num w:numId="1">
-    <w:abstractNumId w:val="1"/>
+    <w:abstractNumId w:val="3"/>
   </w:num>
   <w:num w:numId="2">
+    <w:abstractNumId w:val="2"/>
+  </w:num>
+  <w:num w:numId="3">
     <w:abstractNumId w:val="0"/>
+  </w:num>
+  <w:num w:numId="4">
+    <w:abstractNumId w:val="1"/>
   </w:num>
 </w:numbering>
 </file>
@@ -501,6 +2468,25 @@
     <w:name w:val="Normal"/>
     <w:qFormat/>
   </w:style>
+  <w:style w:type="paragraph" w:styleId="Heading2">
+    <w:name w:val="heading 2"/>
+    <w:basedOn w:val="Normal"/>
+    <w:link w:val="Heading2Char"/>
+    <w:uiPriority w:val="9"/>
+    <w:qFormat/>
+    <w:rsid w:val="00C258E0"/>
+    <w:pPr>
+      <w:spacing w:before="100" w:beforeAutospacing="1" w:after="100" w:afterAutospacing="1"/>
+      <w:outlineLvl w:val="1"/>
+    </w:pPr>
+    <w:rPr>
+      <w:rFonts w:ascii="Times" w:hAnsi="Times"/>
+      <w:b/>
+      <w:bCs/>
+      <w:sz w:val="36"/>
+      <w:szCs w:val="36"/>
+    </w:rPr>
+  </w:style>
   <w:style w:type="character" w:default="1" w:styleId="DefaultParagraphFont">
     <w:name w:val="Default Paragraph Font"/>
     <w:uiPriority w:val="1"/>
@@ -549,6 +2535,100 @@
       <w:ind w:left="720"/>
       <w:contextualSpacing/>
     </w:pPr>
+  </w:style>
+  <w:style w:type="paragraph" w:styleId="HTMLPreformatted">
+    <w:name w:val="HTML Preformatted"/>
+    <w:basedOn w:val="Normal"/>
+    <w:link w:val="HTMLPreformattedChar"/>
+    <w:uiPriority w:val="99"/>
+    <w:semiHidden/>
+    <w:unhideWhenUsed/>
+    <w:rsid w:val="008F4084"/>
+    <w:pPr>
+      <w:tabs>
+        <w:tab w:val="left" w:pos="916"/>
+        <w:tab w:val="left" w:pos="1832"/>
+        <w:tab w:val="left" w:pos="2748"/>
+        <w:tab w:val="left" w:pos="3664"/>
+        <w:tab w:val="left" w:pos="4580"/>
+        <w:tab w:val="left" w:pos="5496"/>
+        <w:tab w:val="left" w:pos="6412"/>
+        <w:tab w:val="left" w:pos="7328"/>
+        <w:tab w:val="left" w:pos="8244"/>
+        <w:tab w:val="left" w:pos="9160"/>
+        <w:tab w:val="left" w:pos="10076"/>
+        <w:tab w:val="left" w:pos="10992"/>
+        <w:tab w:val="left" w:pos="11908"/>
+        <w:tab w:val="left" w:pos="12824"/>
+        <w:tab w:val="left" w:pos="13740"/>
+        <w:tab w:val="left" w:pos="14656"/>
+      </w:tabs>
+    </w:pPr>
+    <w:rPr>
+      <w:rFonts w:ascii="Courier" w:hAnsi="Courier" w:cs="Courier"/>
+      <w:sz w:val="20"/>
+      <w:szCs w:val="20"/>
+    </w:rPr>
+  </w:style>
+  <w:style w:type="character" w:customStyle="1" w:styleId="HTMLPreformattedChar">
+    <w:name w:val="HTML Preformatted Char"/>
+    <w:basedOn w:val="DefaultParagraphFont"/>
+    <w:link w:val="HTMLPreformatted"/>
+    <w:uiPriority w:val="99"/>
+    <w:semiHidden/>
+    <w:rsid w:val="008F4084"/>
+    <w:rPr>
+      <w:rFonts w:ascii="Courier" w:hAnsi="Courier" w:cs="Courier"/>
+      <w:sz w:val="20"/>
+      <w:szCs w:val="20"/>
+    </w:rPr>
+  </w:style>
+  <w:style w:type="paragraph" w:customStyle="1" w:styleId="ng-scope">
+    <w:name w:val="ng-scope"/>
+    <w:basedOn w:val="Normal"/>
+    <w:rsid w:val="00C258E0"/>
+    <w:pPr>
+      <w:spacing w:before="100" w:beforeAutospacing="1" w:after="100" w:afterAutospacing="1"/>
+    </w:pPr>
+    <w:rPr>
+      <w:rFonts w:ascii="Times" w:hAnsi="Times"/>
+      <w:sz w:val="20"/>
+      <w:szCs w:val="20"/>
+    </w:rPr>
+  </w:style>
+  <w:style w:type="character" w:customStyle="1" w:styleId="apple-converted-space">
+    <w:name w:val="apple-converted-space"/>
+    <w:basedOn w:val="DefaultParagraphFont"/>
+    <w:rsid w:val="00C258E0"/>
+  </w:style>
+  <w:style w:type="character" w:customStyle="1" w:styleId="pln">
+    <w:name w:val="pln"/>
+    <w:basedOn w:val="DefaultParagraphFont"/>
+    <w:rsid w:val="00C258E0"/>
+  </w:style>
+  <w:style w:type="character" w:customStyle="1" w:styleId="Heading2Char">
+    <w:name w:val="Heading 2 Char"/>
+    <w:basedOn w:val="DefaultParagraphFont"/>
+    <w:link w:val="Heading2"/>
+    <w:uiPriority w:val="9"/>
+    <w:rsid w:val="00C258E0"/>
+    <w:rPr>
+      <w:rFonts w:ascii="Times" w:hAnsi="Times"/>
+      <w:b/>
+      <w:bCs/>
+      <w:sz w:val="36"/>
+      <w:szCs w:val="36"/>
+    </w:rPr>
+  </w:style>
+  <w:style w:type="character" w:customStyle="1" w:styleId="pun">
+    <w:name w:val="pun"/>
+    <w:basedOn w:val="DefaultParagraphFont"/>
+    <w:rsid w:val="00C258E0"/>
+  </w:style>
+  <w:style w:type="character" w:customStyle="1" w:styleId="str">
+    <w:name w:val="str"/>
+    <w:basedOn w:val="DefaultParagraphFont"/>
+    <w:rsid w:val="00805D93"/>
   </w:style>
 </w:styles>
 </file>
@@ -709,6 +2789,25 @@
     <w:name w:val="Normal"/>
     <w:qFormat/>
   </w:style>
+  <w:style w:type="paragraph" w:styleId="Heading2">
+    <w:name w:val="heading 2"/>
+    <w:basedOn w:val="Normal"/>
+    <w:link w:val="Heading2Char"/>
+    <w:uiPriority w:val="9"/>
+    <w:qFormat/>
+    <w:rsid w:val="00C258E0"/>
+    <w:pPr>
+      <w:spacing w:before="100" w:beforeAutospacing="1" w:after="100" w:afterAutospacing="1"/>
+      <w:outlineLvl w:val="1"/>
+    </w:pPr>
+    <w:rPr>
+      <w:rFonts w:ascii="Times" w:hAnsi="Times"/>
+      <w:b/>
+      <w:bCs/>
+      <w:sz w:val="36"/>
+      <w:szCs w:val="36"/>
+    </w:rPr>
+  </w:style>
   <w:style w:type="character" w:default="1" w:styleId="DefaultParagraphFont">
     <w:name w:val="Default Paragraph Font"/>
     <w:uiPriority w:val="1"/>
@@ -757,6 +2856,100 @@
       <w:ind w:left="720"/>
       <w:contextualSpacing/>
     </w:pPr>
+  </w:style>
+  <w:style w:type="paragraph" w:styleId="HTMLPreformatted">
+    <w:name w:val="HTML Preformatted"/>
+    <w:basedOn w:val="Normal"/>
+    <w:link w:val="HTMLPreformattedChar"/>
+    <w:uiPriority w:val="99"/>
+    <w:semiHidden/>
+    <w:unhideWhenUsed/>
+    <w:rsid w:val="008F4084"/>
+    <w:pPr>
+      <w:tabs>
+        <w:tab w:val="left" w:pos="916"/>
+        <w:tab w:val="left" w:pos="1832"/>
+        <w:tab w:val="left" w:pos="2748"/>
+        <w:tab w:val="left" w:pos="3664"/>
+        <w:tab w:val="left" w:pos="4580"/>
+        <w:tab w:val="left" w:pos="5496"/>
+        <w:tab w:val="left" w:pos="6412"/>
+        <w:tab w:val="left" w:pos="7328"/>
+        <w:tab w:val="left" w:pos="8244"/>
+        <w:tab w:val="left" w:pos="9160"/>
+        <w:tab w:val="left" w:pos="10076"/>
+        <w:tab w:val="left" w:pos="10992"/>
+        <w:tab w:val="left" w:pos="11908"/>
+        <w:tab w:val="left" w:pos="12824"/>
+        <w:tab w:val="left" w:pos="13740"/>
+        <w:tab w:val="left" w:pos="14656"/>
+      </w:tabs>
+    </w:pPr>
+    <w:rPr>
+      <w:rFonts w:ascii="Courier" w:hAnsi="Courier" w:cs="Courier"/>
+      <w:sz w:val="20"/>
+      <w:szCs w:val="20"/>
+    </w:rPr>
+  </w:style>
+  <w:style w:type="character" w:customStyle="1" w:styleId="HTMLPreformattedChar">
+    <w:name w:val="HTML Preformatted Char"/>
+    <w:basedOn w:val="DefaultParagraphFont"/>
+    <w:link w:val="HTMLPreformatted"/>
+    <w:uiPriority w:val="99"/>
+    <w:semiHidden/>
+    <w:rsid w:val="008F4084"/>
+    <w:rPr>
+      <w:rFonts w:ascii="Courier" w:hAnsi="Courier" w:cs="Courier"/>
+      <w:sz w:val="20"/>
+      <w:szCs w:val="20"/>
+    </w:rPr>
+  </w:style>
+  <w:style w:type="paragraph" w:customStyle="1" w:styleId="ng-scope">
+    <w:name w:val="ng-scope"/>
+    <w:basedOn w:val="Normal"/>
+    <w:rsid w:val="00C258E0"/>
+    <w:pPr>
+      <w:spacing w:before="100" w:beforeAutospacing="1" w:after="100" w:afterAutospacing="1"/>
+    </w:pPr>
+    <w:rPr>
+      <w:rFonts w:ascii="Times" w:hAnsi="Times"/>
+      <w:sz w:val="20"/>
+      <w:szCs w:val="20"/>
+    </w:rPr>
+  </w:style>
+  <w:style w:type="character" w:customStyle="1" w:styleId="apple-converted-space">
+    <w:name w:val="apple-converted-space"/>
+    <w:basedOn w:val="DefaultParagraphFont"/>
+    <w:rsid w:val="00C258E0"/>
+  </w:style>
+  <w:style w:type="character" w:customStyle="1" w:styleId="pln">
+    <w:name w:val="pln"/>
+    <w:basedOn w:val="DefaultParagraphFont"/>
+    <w:rsid w:val="00C258E0"/>
+  </w:style>
+  <w:style w:type="character" w:customStyle="1" w:styleId="Heading2Char">
+    <w:name w:val="Heading 2 Char"/>
+    <w:basedOn w:val="DefaultParagraphFont"/>
+    <w:link w:val="Heading2"/>
+    <w:uiPriority w:val="9"/>
+    <w:rsid w:val="00C258E0"/>
+    <w:rPr>
+      <w:rFonts w:ascii="Times" w:hAnsi="Times"/>
+      <w:b/>
+      <w:bCs/>
+      <w:sz w:val="36"/>
+      <w:szCs w:val="36"/>
+    </w:rPr>
+  </w:style>
+  <w:style w:type="character" w:customStyle="1" w:styleId="pun">
+    <w:name w:val="pun"/>
+    <w:basedOn w:val="DefaultParagraphFont"/>
+    <w:rsid w:val="00C258E0"/>
+  </w:style>
+  <w:style w:type="character" w:customStyle="1" w:styleId="str">
+    <w:name w:val="str"/>
+    <w:basedOn w:val="DefaultParagraphFont"/>
+    <w:rsid w:val="00805D93"/>
   </w:style>
 </w:styles>
 </file>

</xml_diff>